<commit_message>
incremental save Section C
</commit_message>
<xml_diff>
--- a/SchedulerWebApp/Documents/A_Task2_SectionC_DRAFT.docx
+++ b/SchedulerWebApp/Documents/A_Task2_SectionC_DRAFT.docx
@@ -614,6 +614,11 @@
     </w:p>
     <w:sdt>
       <w:sdtPr>
+        <w:rPr>
+          <w:rFonts w:asciiTheme="minorHAnsi" w:eastAsiaTheme="minorEastAsia" w:hAnsiTheme="minorHAnsi" w:cstheme="minorBidi"/>
+          <w:b w:val="0"/>
+          <w:szCs w:val="24"/>
+        </w:rPr>
         <w:id w:val="472652801"/>
         <w:docPartObj>
           <w:docPartGallery w:val="Table of Contents"/>
@@ -622,10 +627,8 @@
       </w:sdtPr>
       <w:sdtEndPr>
         <w:rPr>
-          <w:rFonts w:asciiTheme="minorHAnsi" w:eastAsiaTheme="minorEastAsia" w:hAnsiTheme="minorHAnsi" w:cstheme="minorBidi"/>
           <w:bCs/>
           <w:noProof/>
-          <w:szCs w:val="24"/>
         </w:rPr>
       </w:sdtEndPr>
       <w:sdtContent>
@@ -4003,12 +4006,10 @@
     </w:p>
     <w:p>
       <w:r>
-        <w:t>All s</w:t>
-      </w:r>
-      <w:r>
-        <w:t>ource code for the application must be submitted with your documentation. Remember, this must be a fully functional application and the evaluator will need the code and other functional pieces to make the application launch and work as described. For web-based applications, a live website is advantageous and must be accessible to the evaluator, but you still must submit the complete code. Use a separate file for this section and identify the name.</w:t>
+        <w:t>The attached zip “Mason_capstone.zip” contains the source code for the application.</w:t>
       </w:r>
     </w:p>
+    <w:p/>
     <w:p>
       <w:pPr>
         <w:pStyle w:val="Heading1"/>
@@ -4029,32 +4030,16 @@
     </w:p>
     <w:p>
       <w:r>
-        <w:t>Again, i</w:t>
-      </w:r>
-      <w:r>
-        <w:t>f</w:t>
-      </w:r>
-      <w:r>
-        <w:t xml:space="preserve"> a live version of the app can be viewed, provide the link or location where it may be found. Include a username and password if applicable. </w:t>
+        <w:t xml:space="preserve">The attached zip “Mason_capstone.zip” contains the source code for the application. Once extracted, </w:t>
+      </w:r>
+      <w:r>
+        <w:t xml:space="preserve">navigate to /SchedulerWebApp/SchedulerWebApp/ and launch ‘SchedulerWebApp.sln’ into Visual Studio 2019, then press Ctrl+F5 to ‘Start without debugging’, which will launch the website into your default web browser. The login page will require a username of ‘test’ as well as a password of ‘test’ to access the remainder of the site. </w:t>
       </w:r>
     </w:p>
     <w:p>
-      <w:pPr>
-        <w:pStyle w:val="Heading1"/>
-        <w:rPr>
-          <w:sz w:val="32"/>
-          <w:szCs w:val="32"/>
-        </w:rPr>
-      </w:pPr>
-    </w:p>
-    <w:p>
-      <w:pPr>
-        <w:pStyle w:val="Heading1"/>
-        <w:rPr>
-          <w:sz w:val="32"/>
-          <w:szCs w:val="32"/>
-        </w:rPr>
-      </w:pPr>
+      <w:r>
+        <w:t>(Note: prior to running the site and logging in successfully, the database scripts must be run to create and populate the database. Instructions for this process are in the following section of this document.)</w:t>
+      </w:r>
     </w:p>
     <w:p>
       <w:pPr>
@@ -4124,23 +4109,27 @@
       <w:pPr>
         <w:rPr>
           <w:i/>
+          <w:strike/>
         </w:rPr>
       </w:pPr>
       <w:r>
         <w:rPr>
           <w:i/>
+          <w:strike/>
         </w:rPr>
         <w:t>Note: This may be include</w:t>
       </w:r>
       <w:r>
         <w:rPr>
           <w:i/>
+          <w:strike/>
         </w:rPr>
         <w:t>d</w:t>
       </w:r>
       <w:r>
         <w:rPr>
           <w:i/>
+          <w:strike/>
         </w:rPr>
         <w:t xml:space="preserve"> as a separate document if you desire. </w:t>
       </w:r>
@@ -4157,21 +4146,23 @@
     </w:p>
     <w:p>
       <w:r>
+        <w:t>The sections provided below in the User Guide will instruct the user on how to install, log into, and use all of the functions of the application. This tutorial is best run using Windows 7 (or later) or Windows Server 2008 R2 (or later).</w:t>
+      </w:r>
+    </w:p>
+    <w:p>
+      <w:r>
+        <w:t>(Note: the default username and password for this site are both ‘test’, and the user will be required to login using those credentials before accessing the core of the site.)</w:t>
+      </w:r>
+    </w:p>
+    <w:p>
+      <w:r>
         <w:t xml:space="preserve">Provide a description of the content you’re providing in the User Guide. This guide will </w:t>
       </w:r>
       <w:r>
         <w:t xml:space="preserve">include </w:t>
       </w:r>
       <w:r>
-        <w:t xml:space="preserve">how to install, log into, sign up, and use </w:t>
-      </w:r>
-      <w:proofErr w:type="gramStart"/>
-      <w:r>
-        <w:t>all of</w:t>
-      </w:r>
-      <w:proofErr w:type="gramEnd"/>
-      <w:r>
-        <w:t xml:space="preserve"> the functions of the application. </w:t>
+        <w:t xml:space="preserve">how to install, log into, sign up, and use all of the functions of the application. </w:t>
       </w:r>
       <w:r>
         <w:t>The steps need to be clearly defined and fully tested so the process works flawlessly for the evaluator.</w:t>
@@ -4234,15 +4225,7 @@
         </w:numPr>
       </w:pPr>
       <w:r>
-        <w:t xml:space="preserve">Provide visual </w:t>
-      </w:r>
-      <w:proofErr w:type="gramStart"/>
-      <w:r>
-        <w:t>stepping stones</w:t>
-      </w:r>
-      <w:proofErr w:type="gramEnd"/>
-      <w:r>
-        <w:t xml:space="preserve"> by using bullets or labeling steps. </w:t>
+        <w:t xml:space="preserve">Provide visual stepping stones by using bullets or labeling steps. </w:t>
       </w:r>
     </w:p>
     <w:p>
@@ -4278,6 +4261,7 @@
         </w:numPr>
       </w:pPr>
       <w:r>
+        <w:lastRenderedPageBreak/>
         <w:t>Explain why steps are completed or what they will yield as well as "How to" instructions.</w:t>
       </w:r>
     </w:p>
@@ -4331,7 +4315,6 @@
         <w:rPr>
           <w:i/>
         </w:rPr>
-        <w:lastRenderedPageBreak/>
         <w:t>Login and Signup</w:t>
       </w:r>
       <w:r>
@@ -4689,6 +4672,7 @@
         <w:rPr>
           <w:i/>
         </w:rPr>
+        <w:lastRenderedPageBreak/>
         <w:t>Click “Add Class” to add the class, otherwise click “Cancel” or outside of the modal to cancel adding the class.</w:t>
       </w:r>
     </w:p>
@@ -4702,7 +4686,6 @@
           <w:noProof/>
           <w:lang w:eastAsia="en-US"/>
         </w:rPr>
-        <w:lastRenderedPageBreak/>
         <w:drawing>
           <wp:inline distT="0" distB="0" distL="0" distR="0" wp14:anchorId="67D81558" wp14:editId="67D81559">
             <wp:extent cx="2305935" cy="2154725"/>
@@ -4847,6 +4830,7 @@
           <w:noProof/>
           <w:lang w:eastAsia="en-US"/>
         </w:rPr>
+        <w:lastRenderedPageBreak/>
         <w:drawing>
           <wp:anchor distT="0" distB="0" distL="114300" distR="114300" simplePos="0" relativeHeight="251668480" behindDoc="1" locked="0" layoutInCell="1" allowOverlap="1" wp14:anchorId="67D8155C" wp14:editId="67D8155D">
             <wp:simplePos x="0" y="0"/>
@@ -8249,6 +8233,7 @@
   <w:style w:type="character" w:default="1" w:styleId="DefaultParagraphFont">
     <w:name w:val="Default Paragraph Font"/>
     <w:uiPriority w:val="1"/>
+    <w:semiHidden/>
     <w:unhideWhenUsed/>
   </w:style>
   <w:style w:type="table" w:default="1" w:styleId="TableNormal">
@@ -10481,8 +10466,8 @@
   </w:compat>
   <w:rsids>
     <w:rsidRoot w:val="007B62A9"/>
-    <w:rsid w:val="003665CE"/>
     <w:rsid w:val="00381741"/>
+    <w:rsid w:val="00385E5B"/>
     <w:rsid w:val="003B7D98"/>
     <w:rsid w:val="005008B0"/>
     <w:rsid w:val="00575BA2"/>
@@ -10492,6 +10477,7 @@
     <w:rsid w:val="00A11173"/>
     <w:rsid w:val="00AA5A33"/>
     <w:rsid w:val="00C8613B"/>
+    <w:rsid w:val="00DF083D"/>
     <w:rsid w:val="00E62591"/>
     <w:rsid w:val="00F3775A"/>
   </w:rsids>
@@ -10955,9 +10941,6 @@
   <w:style w:type="paragraph" w:customStyle="1" w:styleId="FAF383A0B53005468B8E8DC2AF27CCD1">
     <w:name w:val="FAF383A0B53005468B8E8DC2AF27CCD1"/>
   </w:style>
-  <w:style w:type="paragraph" w:customStyle="1" w:styleId="DC8B242702E2D140889B596CAE3EF5BA">
-    <w:name w:val="DC8B242702E2D140889B596CAE3EF5BA"/>
-  </w:style>
 </w:styles>
 </file>
 

</xml_diff>

<commit_message>
Section C - class design and UI design
</commit_message>
<xml_diff>
--- a/SchedulerWebApp/Documents/A_Task2_SectionC_DRAFT.docx
+++ b/SchedulerWebApp/Documents/A_Task2_SectionC_DRAFT.docx
@@ -614,6 +614,11 @@
     </w:p>
     <w:sdt>
       <w:sdtPr>
+        <w:rPr>
+          <w:rFonts w:asciiTheme="minorHAnsi" w:eastAsiaTheme="minorEastAsia" w:hAnsiTheme="minorHAnsi" w:cstheme="minorBidi"/>
+          <w:b w:val="0"/>
+          <w:szCs w:val="24"/>
+        </w:rPr>
         <w:id w:val="-688757337"/>
         <w:docPartObj>
           <w:docPartGallery w:val="Table of Contents"/>
@@ -622,10 +627,8 @@
       </w:sdtPr>
       <w:sdtEndPr>
         <w:rPr>
-          <w:rFonts w:asciiTheme="minorHAnsi" w:eastAsiaTheme="minorEastAsia" w:hAnsiTheme="minorHAnsi" w:cstheme="minorBidi"/>
           <w:bCs/>
           <w:noProof/>
-          <w:szCs w:val="24"/>
         </w:rPr>
       </w:sdtEndPr>
       <w:sdtContent>
@@ -2949,31 +2952,275 @@
     </w:p>
     <w:p>
       <w:r>
+        <w:t xml:space="preserve">Below is an ERD diagram of the classes used to create customer objects and appointment objects, as well </w:t>
+      </w:r>
+      <w:r>
+        <w:t>as the web views associated with creating, viewing, and updating those customers and appointments.</w:t>
+      </w:r>
+    </w:p>
+    <w:p>
+      <w:r>
+        <w:t xml:space="preserve">Creating a customer object requires that a user enter valid information for a first name, a last name, and an email address (with confirmation). Razor syntax applies a regular expression (regex) to ensure the email field meets the standard requirements. The </w:t>
+      </w:r>
+      <w:proofErr w:type="spellStart"/>
+      <w:r>
+        <w:t>customerID</w:t>
+      </w:r>
+      <w:proofErr w:type="spellEnd"/>
+      <w:r>
+        <w:t xml:space="preserve"> field is automatically created and incremented when the </w:t>
+      </w:r>
+      <w:proofErr w:type="spellStart"/>
+      <w:r>
+        <w:t>HttpPost</w:t>
+      </w:r>
+      <w:proofErr w:type="spellEnd"/>
+      <w:r>
+        <w:t xml:space="preserve"> function sends the other fields to the database.</w:t>
+      </w:r>
+    </w:p>
+    <w:p>
+      <w:r>
+        <w:t xml:space="preserve">Creating a new appointment object or editing an existing one only calls for referencing the </w:t>
+      </w:r>
+      <w:proofErr w:type="spellStart"/>
+      <w:r>
+        <w:t>customerID</w:t>
+      </w:r>
+      <w:proofErr w:type="spellEnd"/>
+      <w:r>
+        <w:t xml:space="preserve"> field of the associated customer object, so a helper function </w:t>
+      </w:r>
+      <w:proofErr w:type="spellStart"/>
+      <w:proofErr w:type="gramStart"/>
+      <w:r>
+        <w:t>ToSelectList</w:t>
+      </w:r>
+      <w:proofErr w:type="spellEnd"/>
+      <w:r>
+        <w:t>(</w:t>
+      </w:r>
+      <w:proofErr w:type="gramEnd"/>
+      <w:r>
+        <w:t xml:space="preserve">) located in the </w:t>
+      </w:r>
+      <w:proofErr w:type="spellStart"/>
+      <w:r>
+        <w:t>MainController</w:t>
+      </w:r>
+      <w:proofErr w:type="spellEnd"/>
+      <w:r>
+        <w:t xml:space="preserve"> aggregates the first and last name fields into a new full name field, directly tied to the </w:t>
+      </w:r>
+      <w:proofErr w:type="spellStart"/>
+      <w:r>
+        <w:t>customerID</w:t>
+      </w:r>
+      <w:proofErr w:type="spellEnd"/>
+      <w:r>
+        <w:t xml:space="preserve"> in a </w:t>
+      </w:r>
+      <w:proofErr w:type="spellStart"/>
+      <w:r>
+        <w:t>SelectList</w:t>
+      </w:r>
+      <w:proofErr w:type="spellEnd"/>
+      <w:r>
+        <w:t xml:space="preserve"> object. The </w:t>
+      </w:r>
+      <w:proofErr w:type="spellStart"/>
+      <w:r>
+        <w:t>SelectList</w:t>
+      </w:r>
+      <w:proofErr w:type="spellEnd"/>
+      <w:r>
+        <w:t xml:space="preserve"> object is used to view and manipulate the </w:t>
+      </w:r>
+      <w:proofErr w:type="spellStart"/>
+      <w:r>
+        <w:t>customerID</w:t>
+      </w:r>
+      <w:proofErr w:type="spellEnd"/>
+      <w:r>
+        <w:t xml:space="preserve"> field of the appointment object, while being user friendly and accessible by using the associated customer object’s full name.</w:t>
+      </w:r>
+    </w:p>
+    <w:p>
+      <w:pPr>
+        <w:pStyle w:val="Heading2"/>
+      </w:pPr>
+    </w:p>
+    <w:p>
+      <w:pPr>
+        <w:pStyle w:val="Heading2"/>
+      </w:pPr>
+    </w:p>
+    <w:p>
+      <w:pPr>
+        <w:pStyle w:val="Heading2"/>
+      </w:pPr>
+      <w:bookmarkStart w:id="5" w:name="_Toc104214119"/>
+      <w:r>
+        <w:t>UI Design</w:t>
+      </w:r>
+      <w:bookmarkEnd w:id="5"/>
+    </w:p>
+    <w:p>
+      <w:r>
+        <w:t xml:space="preserve">In the images below, Figure 1 demonstrates the look of the Login page presented to the user on the application home page. The CSS was modified from an open-source template, with </w:t>
+      </w:r>
+      <w:r>
+        <w:lastRenderedPageBreak/>
+        <w:t xml:space="preserve">attribution to the site at </w:t>
+      </w:r>
+      <w:hyperlink r:id="rId10" w:history="1">
+        <w:r>
+          <w:rPr>
+            <w:rStyle w:val="Hyperlink"/>
+          </w:rPr>
+          <w:t>https://w3layouts.com</w:t>
+        </w:r>
+      </w:hyperlink>
+      <w:r>
+        <w:t xml:space="preserve">. Figure 2 shows the design of the ‘Create New </w:t>
+      </w:r>
+      <w:r>
+        <w:t>Customer</w:t>
+      </w:r>
+      <w:r>
+        <w:t xml:space="preserve">’ page, which is also representative of the ‘Create New Appointment’ page. Figure 3 shows the ‘View All </w:t>
+      </w:r>
+      <w:r>
+        <w:t>Appointments’</w:t>
+      </w:r>
+      <w:r>
+        <w:t xml:space="preserve"> page, which is also representative of the ‘View All </w:t>
+      </w:r>
+      <w:r>
+        <w:t xml:space="preserve">Customers’ </w:t>
+      </w:r>
+      <w:r>
+        <w:t>and ‘</w:t>
+      </w:r>
+      <w:r>
+        <w:t>Display Report’ pages.</w:t>
+      </w:r>
+    </w:p>
+    <w:p>
+      <w:pPr>
+        <w:jc w:val="center"/>
+      </w:pPr>
+      <w:r>
         <w:rPr>
           <w:noProof/>
-          <w:lang w:eastAsia="en-US"/>
+        </w:rPr>
+        <mc:AlternateContent>
+          <mc:Choice Requires="wps">
+            <w:drawing>
+              <wp:anchor distT="45720" distB="45720" distL="114300" distR="114300" simplePos="0" relativeHeight="251673600" behindDoc="0" locked="0" layoutInCell="1" allowOverlap="1" wp14:anchorId="1B60F069" wp14:editId="27996361">
+                <wp:simplePos x="0" y="0"/>
+                <wp:positionH relativeFrom="column">
+                  <wp:posOffset>3331210</wp:posOffset>
+                </wp:positionH>
+                <wp:positionV relativeFrom="paragraph">
+                  <wp:posOffset>3599180</wp:posOffset>
+                </wp:positionV>
+                <wp:extent cx="2687955" cy="683260"/>
+                <wp:effectExtent l="0" t="0" r="17145" b="21590"/>
+                <wp:wrapSquare wrapText="bothSides"/>
+                <wp:docPr id="17" name="Text Box 2"/>
+                <wp:cNvGraphicFramePr>
+                  <a:graphicFrameLocks xmlns:a="http://schemas.openxmlformats.org/drawingml/2006/main"/>
+                </wp:cNvGraphicFramePr>
+                <a:graphic xmlns:a="http://schemas.openxmlformats.org/drawingml/2006/main">
+                  <a:graphicData uri="http://schemas.microsoft.com/office/word/2010/wordprocessingShape">
+                    <wps:wsp>
+                      <wps:cNvSpPr txBox="1">
+                        <a:spLocks noChangeArrowheads="1"/>
+                      </wps:cNvSpPr>
+                      <wps:spPr bwMode="auto">
+                        <a:xfrm>
+                          <a:off x="0" y="0"/>
+                          <a:ext cx="2687955" cy="683260"/>
+                        </a:xfrm>
+                        <a:prstGeom prst="rect">
+                          <a:avLst/>
+                        </a:prstGeom>
+                        <a:solidFill>
+                          <a:srgbClr val="FFFFFF"/>
+                        </a:solidFill>
+                        <a:ln w="9525">
+                          <a:solidFill>
+                            <a:srgbClr val="000000"/>
+                          </a:solidFill>
+                          <a:miter lim="800000"/>
+                          <a:headEnd/>
+                          <a:tailEnd/>
+                        </a:ln>
+                      </wps:spPr>
+                      <wps:txbx>
+                        <w:txbxContent>
+                          <w:p>
+                            <w:pPr>
+                              <w:ind w:firstLine="0"/>
+                              <w:jc w:val="center"/>
+                            </w:pPr>
+                            <w:r>
+                              <w:t>Figure 2: High Fidelity ‘Create New Customer’ Screen</w:t>
+                            </w:r>
+                          </w:p>
+                        </w:txbxContent>
+                      </wps:txbx>
+                      <wps:bodyPr rot="0" vert="horz" wrap="square" lIns="91440" tIns="45720" rIns="91440" bIns="45720" anchor="t" anchorCtr="0">
+                        <a:noAutofit/>
+                      </wps:bodyPr>
+                    </wps:wsp>
+                  </a:graphicData>
+                </a:graphic>
+                <wp14:sizeRelH relativeFrom="margin">
+                  <wp14:pctWidth>0</wp14:pctWidth>
+                </wp14:sizeRelH>
+                <wp14:sizeRelV relativeFrom="margin">
+                  <wp14:pctHeight>0</wp14:pctHeight>
+                </wp14:sizeRelV>
+              </wp:anchor>
+            </w:drawing>
+          </mc:Choice>
+          <mc:Fallback>
+            <w:pict>
+              <v:shapetype w14:anchorId="1B60F069" id="_x0000_t202" coordsize="21600,21600" o:spt="202" path="m,l,21600r21600,l21600,xe">
+                <v:stroke joinstyle="miter"/>
+                <v:path gradientshapeok="t" o:connecttype="rect"/>
+              </v:shapetype>
+              <v:shape id="Text Box 2" o:spid="_x0000_s1026" type="#_x0000_t202" style="position:absolute;left:0;text-align:left;margin-left:262.3pt;margin-top:283.4pt;width:211.65pt;height:53.8pt;z-index:251673600;visibility:visible;mso-wrap-style:square;mso-width-percent:0;mso-height-percent:0;mso-wrap-distance-left:9pt;mso-wrap-distance-top:3.6pt;mso-wrap-distance-right:9pt;mso-wrap-distance-bottom:3.6pt;mso-position-horizontal:absolute;mso-position-horizontal-relative:text;mso-position-vertical:absolute;mso-position-vertical-relative:text;mso-width-percent:0;mso-height-percent:0;mso-width-relative:margin;mso-height-relative:margin;v-text-anchor:top" o:gfxdata="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">
+                <v:textbox>
+                  <w:txbxContent>
+                    <w:p>
+                      <w:pPr>
+                        <w:ind w:firstLine="0"/>
+                        <w:jc w:val="center"/>
+                      </w:pPr>
+                      <w:r>
+                        <w:t>Figure 2: High Fidelity ‘Create New Customer’ Screen</w:t>
+                      </w:r>
+                    </w:p>
+                  </w:txbxContent>
+                </v:textbox>
+                <w10:wrap type="square"/>
+              </v:shape>
+            </w:pict>
+          </mc:Fallback>
+        </mc:AlternateContent>
+      </w:r>
+      <w:r>
+        <w:rPr>
+          <w:noProof/>
         </w:rPr>
         <w:drawing>
-          <wp:anchor distT="0" distB="0" distL="114300" distR="114300" simplePos="0" relativeHeight="251659264" behindDoc="1" locked="0" layoutInCell="1" allowOverlap="1" wp14:anchorId="67D81542" wp14:editId="67D81543">
-            <wp:simplePos x="0" y="0"/>
-            <wp:positionH relativeFrom="margin">
-              <wp:posOffset>219075</wp:posOffset>
-            </wp:positionH>
-            <wp:positionV relativeFrom="paragraph">
-              <wp:posOffset>824865</wp:posOffset>
-            </wp:positionV>
-            <wp:extent cx="2562225" cy="2562225"/>
-            <wp:effectExtent l="0" t="0" r="9525" b="9525"/>
-            <wp:wrapTight wrapText="bothSides">
-              <wp:wrapPolygon edited="0">
-                <wp:start x="0" y="0"/>
-                <wp:lineTo x="0" y="21520"/>
-                <wp:lineTo x="21520" y="21520"/>
-                <wp:lineTo x="21520" y="0"/>
-                <wp:lineTo x="0" y="0"/>
-              </wp:wrapPolygon>
-            </wp:wrapTight>
-            <wp:docPr id="13" name="Picture 13"/>
+          <wp:inline distT="0" distB="0" distL="0" distR="0" wp14:anchorId="237464A8" wp14:editId="5DF7EBF2">
+            <wp:extent cx="2186194" cy="2426060"/>
+            <wp:effectExtent l="0" t="0" r="5080" b="0"/>
+            <wp:docPr id="7" name="Picture 7"/>
             <wp:cNvGraphicFramePr>
               <a:graphicFrameLocks xmlns:a="http://schemas.openxmlformats.org/drawingml/2006/main" noChangeAspect="1"/>
             </wp:cNvGraphicFramePr>
@@ -2981,77 +3228,10 @@
               <a:graphicData uri="http://schemas.openxmlformats.org/drawingml/2006/picture">
                 <pic:pic xmlns:pic="http://schemas.openxmlformats.org/drawingml/2006/picture">
                   <pic:nvPicPr>
-                    <pic:cNvPr id="1670604500" name="class dia 2.jpg"/>
-                    <pic:cNvPicPr/>
-                  </pic:nvPicPr>
-                  <pic:blipFill>
-                    <a:blip r:embed="rId10">
-                      <a:extLst>
-                        <a:ext uri="{28A0092B-C50C-407E-A947-70E740481C1C}">
-                          <a14:useLocalDpi xmlns:a14="http://schemas.microsoft.com/office/drawing/2010/main" val="0"/>
-                        </a:ext>
-                      </a:extLst>
-                    </a:blip>
-                    <a:stretch>
-                      <a:fillRect/>
-                    </a:stretch>
-                  </pic:blipFill>
-                  <pic:spPr>
-                    <a:xfrm>
-                      <a:off x="0" y="0"/>
-                      <a:ext cx="2562225" cy="2562225"/>
-                    </a:xfrm>
-                    <a:prstGeom prst="rect">
-                      <a:avLst/>
-                    </a:prstGeom>
-                  </pic:spPr>
-                </pic:pic>
-              </a:graphicData>
-            </a:graphic>
-            <wp14:sizeRelH relativeFrom="margin">
-              <wp14:pctWidth>0</wp14:pctWidth>
-            </wp14:sizeRelH>
-            <wp14:sizeRelV relativeFrom="margin">
-              <wp14:pctHeight>0</wp14:pctHeight>
-            </wp14:sizeRelV>
-          </wp:anchor>
-        </w:drawing>
-      </w:r>
-      <w:r>
-        <w:rPr>
-          <w:noProof/>
-          <w:lang w:eastAsia="en-US"/>
-        </w:rPr>
-        <w:drawing>
-          <wp:anchor distT="0" distB="0" distL="114300" distR="114300" simplePos="0" relativeHeight="251658240" behindDoc="1" locked="0" layoutInCell="1" allowOverlap="1" wp14:anchorId="67D81544" wp14:editId="67D81545">
-            <wp:simplePos x="0" y="0"/>
-            <wp:positionH relativeFrom="column">
-              <wp:posOffset>3162300</wp:posOffset>
-            </wp:positionH>
-            <wp:positionV relativeFrom="paragraph">
-              <wp:posOffset>653415</wp:posOffset>
-            </wp:positionV>
-            <wp:extent cx="2857500" cy="1644015"/>
-            <wp:effectExtent l="0" t="0" r="0" b="0"/>
-            <wp:wrapTight wrapText="bothSides">
-              <wp:wrapPolygon edited="0">
-                <wp:start x="0" y="0"/>
-                <wp:lineTo x="0" y="21275"/>
-                <wp:lineTo x="21456" y="21275"/>
-                <wp:lineTo x="21456" y="0"/>
-                <wp:lineTo x="0" y="0"/>
-              </wp:wrapPolygon>
-            </wp:wrapTight>
-            <wp:docPr id="2" name="Picture 2"/>
-            <wp:cNvGraphicFramePr>
-              <a:graphicFrameLocks xmlns:a="http://schemas.openxmlformats.org/drawingml/2006/main" noChangeAspect="1"/>
-            </wp:cNvGraphicFramePr>
-            <a:graphic xmlns:a="http://schemas.openxmlformats.org/drawingml/2006/main">
-              <a:graphicData uri="http://schemas.openxmlformats.org/drawingml/2006/picture">
-                <pic:pic xmlns:pic="http://schemas.openxmlformats.org/drawingml/2006/picture">
-                  <pic:nvPicPr>
-                    <pic:cNvPr id="420544032" name="class dia 1.jpg"/>
-                    <pic:cNvPicPr/>
+                    <pic:cNvPr id="0" name="Picture 1"/>
+                    <pic:cNvPicPr>
+                      <a:picLocks noChangeAspect="1" noChangeArrowheads="1"/>
+                    </pic:cNvPicPr>
                   </pic:nvPicPr>
                   <pic:blipFill>
                     <a:blip r:embed="rId11">
@@ -3061,294 +3241,42 @@
                         </a:ext>
                       </a:extLst>
                     </a:blip>
+                    <a:srcRect/>
                     <a:stretch>
                       <a:fillRect/>
                     </a:stretch>
                   </pic:blipFill>
-                  <pic:spPr>
+                  <pic:spPr bwMode="auto">
                     <a:xfrm>
                       <a:off x="0" y="0"/>
-                      <a:ext cx="2857500" cy="1644015"/>
+                      <a:ext cx="2234710" cy="2479899"/>
                     </a:xfrm>
                     <a:prstGeom prst="rect">
                       <a:avLst/>
                     </a:prstGeom>
+                    <a:noFill/>
+                    <a:ln>
+                      <a:noFill/>
+                    </a:ln>
                   </pic:spPr>
                 </pic:pic>
               </a:graphicData>
             </a:graphic>
-            <wp14:sizeRelH relativeFrom="margin">
-              <wp14:pctWidth>0</wp14:pctWidth>
-            </wp14:sizeRelH>
-            <wp14:sizeRelV relativeFrom="margin">
-              <wp14:pctHeight>0</wp14:pctHeight>
-            </wp14:sizeRelV>
-          </wp:anchor>
+          </wp:inline>
         </w:drawing>
       </w:r>
       <w:r>
-        <w:t xml:space="preserve">Include images here that relate to the class design(s) that you used for the project. Include an introductory paragraph that describes what’s provided. </w:t>
-      </w:r>
-    </w:p>
-    <w:p/>
-    <w:p>
-      <w:pPr>
-        <w:pStyle w:val="Heading2"/>
-      </w:pPr>
-    </w:p>
-    <w:p>
-      <w:pPr>
-        <w:pStyle w:val="Heading2"/>
-      </w:pPr>
-    </w:p>
-    <w:p>
-      <w:pPr>
-        <w:pStyle w:val="Heading2"/>
-      </w:pPr>
-    </w:p>
-    <w:p>
-      <w:pPr>
-        <w:pStyle w:val="Heading2"/>
-      </w:pPr>
-      <w:bookmarkStart w:id="5" w:name="_Toc104214119"/>
-      <w:r>
-        <w:t>UI Design</w:t>
-      </w:r>
-      <w:bookmarkEnd w:id="5"/>
-    </w:p>
-    <w:p>
-      <w:pPr>
-        <w:rPr>
-          <w:strike/>
-        </w:rPr>
-      </w:pPr>
-      <w:r>
-        <w:rPr>
-          <w:strike/>
-        </w:rPr>
-        <w:t xml:space="preserve">Include images here of your user interface design. You may include both low and high fidelity. Include an introductory paragraph that describes what’s provided. </w:t>
-      </w:r>
-    </w:p>
-    <w:p>
-      <w:r>
-        <w:t xml:space="preserve">In the images below, Figure 1 demonstrates the look of the Login page presented to the user on the application home page. The CSS was modified from an open-source template, with attribution to the site at </w:t>
-      </w:r>
-      <w:hyperlink r:id="rId12" w:history="1">
-        <w:r>
-          <w:rPr>
-            <w:rStyle w:val="Hyperlink"/>
-          </w:rPr>
-          <w:t>https://w3layouts.com</w:t>
-        </w:r>
-      </w:hyperlink>
-      <w:r>
-        <w:t>. Figure 2 shows the design of the ‘Create New User’ page, which is also representative of the ‘Create New Appointment’ page. Figure 3 shows the ‘View All Customers’ page, which is also representative of the ‘View All Appointments’ and ‘</w:t>
-      </w:r>
-      <w:r>
-        <w:t>Display Report’ pages.</w:t>
-      </w:r>
-    </w:p>
-    <w:p>
+        <w:t xml:space="preserve">              </w:t>
+      </w:r>
       <w:r>
         <w:rPr>
           <w:noProof/>
-          <w:lang w:eastAsia="en-US"/>
-        </w:rPr>
-        <w:lastRenderedPageBreak/>
-        <mc:AlternateContent>
-          <mc:Choice Requires="wps">
-            <w:drawing>
-              <wp:anchor distT="0" distB="0" distL="114300" distR="114300" simplePos="0" relativeHeight="251662336" behindDoc="1" locked="0" layoutInCell="1" allowOverlap="1" wp14:anchorId="67D81546" wp14:editId="67D81547">
-                <wp:simplePos x="0" y="0"/>
-                <wp:positionH relativeFrom="column">
-                  <wp:posOffset>228600</wp:posOffset>
-                </wp:positionH>
-                <wp:positionV relativeFrom="paragraph">
-                  <wp:posOffset>2155825</wp:posOffset>
-                </wp:positionV>
-                <wp:extent cx="2245360" cy="635"/>
-                <wp:effectExtent l="0" t="0" r="0" b="0"/>
-                <wp:wrapTight wrapText="bothSides">
-                  <wp:wrapPolygon edited="0">
-                    <wp:start x="0" y="0"/>
-                    <wp:lineTo x="0" y="21600"/>
-                    <wp:lineTo x="21600" y="21600"/>
-                    <wp:lineTo x="21600" y="0"/>
-                    <wp:lineTo x="0" y="0"/>
-                  </wp:wrapPolygon>
-                </wp:wrapTight>
-                <wp:docPr id="18" name="Text Box 18"/>
-                <wp:cNvGraphicFramePr/>
-                <a:graphic xmlns:a="http://schemas.openxmlformats.org/drawingml/2006/main">
-                  <a:graphicData uri="http://schemas.microsoft.com/office/word/2010/wordprocessingShape">
-                    <wps:wsp>
-                      <wps:cNvSpPr txBox="1"/>
-                      <wps:spPr>
-                        <a:xfrm>
-                          <a:off x="0" y="0"/>
-                          <a:ext cx="2245360" cy="635"/>
-                        </a:xfrm>
-                        <a:prstGeom prst="rect">
-                          <a:avLst/>
-                        </a:prstGeom>
-                        <a:solidFill>
-                          <a:prstClr val="white"/>
-                        </a:solidFill>
-                        <a:ln>
-                          <a:noFill/>
-                        </a:ln>
-                      </wps:spPr>
-                      <wps:txbx>
-                        <w:txbxContent>
-                          <w:p>
-                            <w:pPr>
-                              <w:pStyle w:val="Caption"/>
-                              <w:rPr>
-                                <w:noProof/>
-                                <w:sz w:val="24"/>
-                                <w:szCs w:val="24"/>
-                              </w:rPr>
-                            </w:pPr>
-                            <w:r>
-                              <w:t xml:space="preserve">Figure </w:t>
-                            </w:r>
-                            <w:r>
-                              <w:rPr>
-                                <w:noProof/>
-                              </w:rPr>
-                              <w:fldChar w:fldCharType="begin"/>
-                            </w:r>
-                            <w:r>
-                              <w:rPr>
-                                <w:noProof/>
-                              </w:rPr>
-                              <w:instrText xml:space="preserve"> SEQ Figure \* ARABIC </w:instrText>
-                            </w:r>
-                            <w:r>
-                              <w:rPr>
-                                <w:noProof/>
-                              </w:rPr>
-                              <w:fldChar w:fldCharType="separate"/>
-                            </w:r>
-                            <w:r>
-                              <w:rPr>
-                                <w:noProof/>
-                              </w:rPr>
-                              <w:t>1</w:t>
-                            </w:r>
-                            <w:r>
-                              <w:rPr>
-                                <w:noProof/>
-                              </w:rPr>
-                              <w:fldChar w:fldCharType="end"/>
-                            </w:r>
-                            <w:r>
-                              <w:t>: Low Fidelity</w:t>
-                            </w:r>
-                          </w:p>
-                        </w:txbxContent>
-                      </wps:txbx>
-                      <wps:bodyPr rot="0" spcFirstLastPara="0" vertOverflow="overflow" horzOverflow="overflow" vert="horz" wrap="square" lIns="0" tIns="0" rIns="0" bIns="0" numCol="1" spcCol="0" rtlCol="0" fromWordArt="0" anchor="t" anchorCtr="0" forceAA="0" compatLnSpc="1">
-                        <a:prstTxWarp prst="textNoShape">
-                          <a:avLst/>
-                        </a:prstTxWarp>
-                        <a:spAutoFit/>
-                      </wps:bodyPr>
-                    </wps:wsp>
-                  </a:graphicData>
-                </a:graphic>
-              </wp:anchor>
-            </w:drawing>
-          </mc:Choice>
-          <mc:Fallback>
-            <w:pict>
-              <v:shapetype w14:anchorId="67D81546" id="_x0000_t202" coordsize="21600,21600" o:spt="202" path="m,l,21600r21600,l21600,xe">
-                <v:stroke joinstyle="miter"/>
-                <v:path gradientshapeok="t" o:connecttype="rect"/>
-              </v:shapetype>
-              <v:shape id="Text Box 18" o:spid="_x0000_s1026" type="#_x0000_t202" style="position:absolute;left:0;text-align:left;margin-left:18pt;margin-top:169.75pt;width:176.8pt;height:.05pt;z-index:-251654144;visibility:visible;mso-wrap-style:square;mso-wrap-distance-left:9pt;mso-wrap-distance-top:0;mso-wrap-distance-right:9pt;mso-wrap-distance-bottom:0;mso-position-horizontal:absolute;mso-position-horizontal-relative:text;mso-position-vertical:absolute;mso-position-vertical-relative:text;v-text-anchor:top" o:gfxdata="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" stroked="f">
-                <v:textbox style="mso-fit-shape-to-text:t" inset="0,0,0,0">
-                  <w:txbxContent>
-                    <w:p>
-                      <w:pPr>
-                        <w:pStyle w:val="Caption"/>
-                        <w:rPr>
-                          <w:noProof/>
-                          <w:sz w:val="24"/>
-                          <w:szCs w:val="24"/>
-                        </w:rPr>
-                      </w:pPr>
-                      <w:r>
-                        <w:t xml:space="preserve">Figure </w:t>
-                      </w:r>
-                      <w:r>
-                        <w:rPr>
-                          <w:noProof/>
-                        </w:rPr>
-                        <w:fldChar w:fldCharType="begin"/>
-                      </w:r>
-                      <w:r>
-                        <w:rPr>
-                          <w:noProof/>
-                        </w:rPr>
-                        <w:instrText xml:space="preserve"> SEQ Figure \* ARABIC </w:instrText>
-                      </w:r>
-                      <w:r>
-                        <w:rPr>
-                          <w:noProof/>
-                        </w:rPr>
-                        <w:fldChar w:fldCharType="separate"/>
-                      </w:r>
-                      <w:r>
-                        <w:rPr>
-                          <w:noProof/>
-                        </w:rPr>
-                        <w:t>1</w:t>
-                      </w:r>
-                      <w:r>
-                        <w:rPr>
-                          <w:noProof/>
-                        </w:rPr>
-                        <w:fldChar w:fldCharType="end"/>
-                      </w:r>
-                      <w:r>
-                        <w:t>: Low Fidelity</w:t>
-                      </w:r>
-                    </w:p>
-                  </w:txbxContent>
-                </v:textbox>
-                <w10:wrap type="tight"/>
-              </v:shape>
-            </w:pict>
-          </mc:Fallback>
-        </mc:AlternateContent>
-      </w:r>
-      <w:r>
-        <w:rPr>
-          <w:noProof/>
-          <w:lang w:eastAsia="en-US"/>
         </w:rPr>
         <w:drawing>
-          <wp:anchor distT="0" distB="0" distL="114300" distR="114300" simplePos="0" relativeHeight="251660288" behindDoc="1" locked="0" layoutInCell="1" allowOverlap="1" wp14:anchorId="67D81548" wp14:editId="67D81549">
-            <wp:simplePos x="0" y="0"/>
-            <wp:positionH relativeFrom="column">
-              <wp:posOffset>228600</wp:posOffset>
-            </wp:positionH>
-            <wp:positionV relativeFrom="paragraph">
-              <wp:posOffset>8255</wp:posOffset>
-            </wp:positionV>
-            <wp:extent cx="2245360" cy="2190750"/>
-            <wp:effectExtent l="0" t="0" r="2540" b="0"/>
-            <wp:wrapTight wrapText="bothSides">
-              <wp:wrapPolygon edited="0">
-                <wp:start x="0" y="0"/>
-                <wp:lineTo x="0" y="21412"/>
-                <wp:lineTo x="21441" y="21412"/>
-                <wp:lineTo x="21441" y="0"/>
-                <wp:lineTo x="0" y="0"/>
-              </wp:wrapPolygon>
-            </wp:wrapTight>
-            <wp:docPr id="14" name="Picture 14"/>
+          <wp:inline distT="0" distB="0" distL="0" distR="0" wp14:anchorId="77C83E33" wp14:editId="594EBB45">
+            <wp:extent cx="2369489" cy="3350161"/>
+            <wp:effectExtent l="0" t="0" r="0" b="3175"/>
+            <wp:docPr id="12" name="Picture 12"/>
             <wp:cNvGraphicFramePr>
               <a:graphicFrameLocks xmlns:a="http://schemas.openxmlformats.org/drawingml/2006/main" noChangeAspect="1"/>
             </wp:cNvGraphicFramePr>
@@ -3356,8 +3284,174 @@
               <a:graphicData uri="http://schemas.openxmlformats.org/drawingml/2006/picture">
                 <pic:pic xmlns:pic="http://schemas.openxmlformats.org/drawingml/2006/picture">
                   <pic:nvPicPr>
-                    <pic:cNvPr id="1102191017" name="UI dia 1.jpg"/>
-                    <pic:cNvPicPr/>
+                    <pic:cNvPr id="0" name="Picture 3"/>
+                    <pic:cNvPicPr>
+                      <a:picLocks noChangeAspect="1" noChangeArrowheads="1"/>
+                    </pic:cNvPicPr>
+                  </pic:nvPicPr>
+                  <pic:blipFill>
+                    <a:blip r:embed="rId12" cstate="print">
+                      <a:extLst>
+                        <a:ext uri="{28A0092B-C50C-407E-A947-70E740481C1C}">
+                          <a14:useLocalDpi xmlns:a14="http://schemas.microsoft.com/office/drawing/2010/main" val="0"/>
+                        </a:ext>
+                      </a:extLst>
+                    </a:blip>
+                    <a:srcRect/>
+                    <a:stretch>
+                      <a:fillRect/>
+                    </a:stretch>
+                  </pic:blipFill>
+                  <pic:spPr bwMode="auto">
+                    <a:xfrm>
+                      <a:off x="0" y="0"/>
+                      <a:ext cx="2406693" cy="3402762"/>
+                    </a:xfrm>
+                    <a:prstGeom prst="rect">
+                      <a:avLst/>
+                    </a:prstGeom>
+                    <a:noFill/>
+                    <a:ln>
+                      <a:noFill/>
+                    </a:ln>
+                  </pic:spPr>
+                </pic:pic>
+              </a:graphicData>
+            </a:graphic>
+          </wp:inline>
+        </w:drawing>
+      </w:r>
+    </w:p>
+    <w:p>
+      <w:pPr>
+        <w:jc w:val="center"/>
+      </w:pPr>
+    </w:p>
+    <w:p>
+      <w:pPr>
+        <w:jc w:val="center"/>
+      </w:pPr>
+      <w:r>
+        <w:rPr>
+          <w:noProof/>
+        </w:rPr>
+        <mc:AlternateContent>
+          <mc:Choice Requires="wps">
+            <w:drawing>
+              <wp:anchor distT="45720" distB="45720" distL="114300" distR="114300" simplePos="0" relativeHeight="251671552" behindDoc="0" locked="0" layoutInCell="1" allowOverlap="1" wp14:anchorId="238667C2" wp14:editId="5F075A3A">
+                <wp:simplePos x="0" y="0"/>
+                <wp:positionH relativeFrom="column">
+                  <wp:posOffset>468630</wp:posOffset>
+                </wp:positionH>
+                <wp:positionV relativeFrom="paragraph">
+                  <wp:posOffset>71120</wp:posOffset>
+                </wp:positionV>
+                <wp:extent cx="2664460" cy="285750"/>
+                <wp:effectExtent l="0" t="0" r="21590" b="19050"/>
+                <wp:wrapSquare wrapText="bothSides"/>
+                <wp:docPr id="217" name="Text Box 2"/>
+                <wp:cNvGraphicFramePr>
+                  <a:graphicFrameLocks xmlns:a="http://schemas.openxmlformats.org/drawingml/2006/main"/>
+                </wp:cNvGraphicFramePr>
+                <a:graphic xmlns:a="http://schemas.openxmlformats.org/drawingml/2006/main">
+                  <a:graphicData uri="http://schemas.microsoft.com/office/word/2010/wordprocessingShape">
+                    <wps:wsp>
+                      <wps:cNvSpPr txBox="1">
+                        <a:spLocks noChangeArrowheads="1"/>
+                      </wps:cNvSpPr>
+                      <wps:spPr bwMode="auto">
+                        <a:xfrm>
+                          <a:off x="0" y="0"/>
+                          <a:ext cx="2664460" cy="285750"/>
+                        </a:xfrm>
+                        <a:prstGeom prst="rect">
+                          <a:avLst/>
+                        </a:prstGeom>
+                        <a:solidFill>
+                          <a:srgbClr val="FFFFFF"/>
+                        </a:solidFill>
+                        <a:ln w="9525">
+                          <a:solidFill>
+                            <a:srgbClr val="000000"/>
+                          </a:solidFill>
+                          <a:miter lim="800000"/>
+                          <a:headEnd/>
+                          <a:tailEnd/>
+                        </a:ln>
+                      </wps:spPr>
+                      <wps:txbx>
+                        <w:txbxContent>
+                          <w:p>
+                            <w:pPr>
+                              <w:ind w:firstLine="0"/>
+                              <w:jc w:val="center"/>
+                            </w:pPr>
+                            <w:r>
+                              <w:t>Figure 1: High Fidelity Login Screen</w:t>
+                            </w:r>
+                          </w:p>
+                        </w:txbxContent>
+                      </wps:txbx>
+                      <wps:bodyPr rot="0" vert="horz" wrap="square" lIns="91440" tIns="45720" rIns="91440" bIns="45720" anchor="t" anchorCtr="0">
+                        <a:noAutofit/>
+                      </wps:bodyPr>
+                    </wps:wsp>
+                  </a:graphicData>
+                </a:graphic>
+                <wp14:sizeRelH relativeFrom="margin">
+                  <wp14:pctWidth>0</wp14:pctWidth>
+                </wp14:sizeRelH>
+                <wp14:sizeRelV relativeFrom="margin">
+                  <wp14:pctHeight>0</wp14:pctHeight>
+                </wp14:sizeRelV>
+              </wp:anchor>
+            </w:drawing>
+          </mc:Choice>
+          <mc:Fallback>
+            <w:pict>
+              <v:shape w14:anchorId="238667C2" id="_x0000_s1027" type="#_x0000_t202" style="position:absolute;left:0;text-align:left;margin-left:36.9pt;margin-top:5.6pt;width:209.8pt;height:22.5pt;z-index:251671552;visibility:visible;mso-wrap-style:square;mso-width-percent:0;mso-height-percent:0;mso-wrap-distance-left:9pt;mso-wrap-distance-top:3.6pt;mso-wrap-distance-right:9pt;mso-wrap-distance-bottom:3.6pt;mso-position-horizontal:absolute;mso-position-horizontal-relative:text;mso-position-vertical:absolute;mso-position-vertical-relative:text;mso-width-percent:0;mso-height-percent:0;mso-width-relative:margin;mso-height-relative:margin;v-text-anchor:top" o:gfxdata="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">
+                <v:textbox>
+                  <w:txbxContent>
+                    <w:p>
+                      <w:pPr>
+                        <w:ind w:firstLine="0"/>
+                        <w:jc w:val="center"/>
+                      </w:pPr>
+                      <w:r>
+                        <w:t>Figure 1: High Fidelity Login Screen</w:t>
+                      </w:r>
+                    </w:p>
+                  </w:txbxContent>
+                </v:textbox>
+                <w10:wrap type="square"/>
+              </v:shape>
+            </w:pict>
+          </mc:Fallback>
+        </mc:AlternateContent>
+      </w:r>
+    </w:p>
+    <w:p>
+      <w:r>
+        <w:rPr>
+          <w:noProof/>
+        </w:rPr>
+        <w:lastRenderedPageBreak/>
+        <w:drawing>
+          <wp:inline distT="0" distB="0" distL="0" distR="0" wp14:anchorId="5D9E4C00" wp14:editId="76D41101">
+            <wp:extent cx="4245996" cy="2455270"/>
+            <wp:effectExtent l="0" t="0" r="2540" b="2540"/>
+            <wp:docPr id="15" name="Picture 15"/>
+            <wp:cNvGraphicFramePr>
+              <a:graphicFrameLocks xmlns:a="http://schemas.openxmlformats.org/drawingml/2006/main" noChangeAspect="1"/>
+            </wp:cNvGraphicFramePr>
+            <a:graphic xmlns:a="http://schemas.openxmlformats.org/drawingml/2006/main">
+              <a:graphicData uri="http://schemas.openxmlformats.org/drawingml/2006/picture">
+                <pic:pic xmlns:pic="http://schemas.openxmlformats.org/drawingml/2006/picture">
+                  <pic:nvPicPr>
+                    <pic:cNvPr id="0" name="Picture 4"/>
+                    <pic:cNvPicPr>
+                      <a:picLocks noChangeAspect="1" noChangeArrowheads="1"/>
+                    </pic:cNvPicPr>
                   </pic:nvPicPr>
                   <pic:blipFill>
                     <a:blip r:embed="rId13">
@@ -3367,516 +3461,376 @@
                         </a:ext>
                       </a:extLst>
                     </a:blip>
+                    <a:srcRect/>
                     <a:stretch>
                       <a:fillRect/>
                     </a:stretch>
                   </pic:blipFill>
-                  <pic:spPr>
+                  <pic:spPr bwMode="auto">
                     <a:xfrm>
                       <a:off x="0" y="0"/>
-                      <a:ext cx="2245360" cy="2190750"/>
+                      <a:ext cx="4259238" cy="2462927"/>
                     </a:xfrm>
                     <a:prstGeom prst="rect">
                       <a:avLst/>
                     </a:prstGeom>
+                    <a:noFill/>
+                    <a:ln>
+                      <a:noFill/>
+                    </a:ln>
                   </pic:spPr>
                 </pic:pic>
               </a:graphicData>
             </a:graphic>
-          </wp:anchor>
+          </wp:inline>
         </w:drawing>
       </w:r>
+    </w:p>
+    <w:p>
       <w:r>
         <w:rPr>
           <w:noProof/>
-          <w:lang w:eastAsia="en-US"/>
         </w:rPr>
         <mc:AlternateContent>
           <mc:Choice Requires="wps">
             <w:drawing>
-              <wp:anchor distT="0" distB="0" distL="114300" distR="114300" simplePos="0" relativeHeight="251664384" behindDoc="1" locked="0" layoutInCell="1" allowOverlap="1" wp14:anchorId="67D8154A" wp14:editId="67D8154B">
+              <wp:anchor distT="45720" distB="45720" distL="114300" distR="114300" simplePos="0" relativeHeight="251675648" behindDoc="0" locked="0" layoutInCell="1" allowOverlap="1" wp14:anchorId="1EC9DB7C" wp14:editId="7D81406C">
                 <wp:simplePos x="0" y="0"/>
                 <wp:positionH relativeFrom="column">
-                  <wp:posOffset>3209925</wp:posOffset>
+                  <wp:posOffset>739195</wp:posOffset>
                 </wp:positionH>
                 <wp:positionV relativeFrom="paragraph">
-                  <wp:posOffset>2155825</wp:posOffset>
+                  <wp:posOffset>62341</wp:posOffset>
                 </wp:positionV>
-                <wp:extent cx="2444750" cy="635"/>
-                <wp:effectExtent l="0" t="0" r="0" b="0"/>
-                <wp:wrapTight wrapText="bothSides">
-                  <wp:wrapPolygon edited="0">
-                    <wp:start x="0" y="0"/>
-                    <wp:lineTo x="0" y="21600"/>
-                    <wp:lineTo x="21600" y="21600"/>
-                    <wp:lineTo x="21600" y="0"/>
-                    <wp:lineTo x="0" y="0"/>
-                  </wp:wrapPolygon>
-                </wp:wrapTight>
-                <wp:docPr id="20" name="Text Box 20"/>
-                <wp:cNvGraphicFramePr/>
+                <wp:extent cx="3712845" cy="341630"/>
+                <wp:effectExtent l="0" t="0" r="20955" b="20320"/>
+                <wp:wrapSquare wrapText="bothSides"/>
+                <wp:docPr id="19" name="Text Box 2"/>
+                <wp:cNvGraphicFramePr>
+                  <a:graphicFrameLocks xmlns:a="http://schemas.openxmlformats.org/drawingml/2006/main"/>
+                </wp:cNvGraphicFramePr>
                 <a:graphic xmlns:a="http://schemas.openxmlformats.org/drawingml/2006/main">
                   <a:graphicData uri="http://schemas.microsoft.com/office/word/2010/wordprocessingShape">
                     <wps:wsp>
-                      <wps:cNvSpPr txBox="1"/>
-                      <wps:spPr>
+                      <wps:cNvSpPr txBox="1">
+                        <a:spLocks noChangeArrowheads="1"/>
+                      </wps:cNvSpPr>
+                      <wps:spPr bwMode="auto">
                         <a:xfrm>
                           <a:off x="0" y="0"/>
-                          <a:ext cx="2444750" cy="635"/>
+                          <a:ext cx="3712845" cy="341630"/>
                         </a:xfrm>
                         <a:prstGeom prst="rect">
                           <a:avLst/>
                         </a:prstGeom>
                         <a:solidFill>
-                          <a:prstClr val="white"/>
+                          <a:srgbClr val="FFFFFF"/>
                         </a:solidFill>
-                        <a:ln>
-                          <a:noFill/>
+                        <a:ln w="9525">
+                          <a:solidFill>
+                            <a:srgbClr val="000000"/>
+                          </a:solidFill>
+                          <a:miter lim="800000"/>
+                          <a:headEnd/>
+                          <a:tailEnd/>
                         </a:ln>
                       </wps:spPr>
                       <wps:txbx>
                         <w:txbxContent>
                           <w:p>
                             <w:pPr>
-                              <w:pStyle w:val="Caption"/>
-                              <w:rPr>
-                                <w:noProof/>
-                                <w:sz w:val="24"/>
-                                <w:szCs w:val="24"/>
-                              </w:rPr>
+                              <w:ind w:firstLine="0"/>
+                              <w:jc w:val="center"/>
                             </w:pPr>
                             <w:r>
-                              <w:t xml:space="preserve">Figure </w:t>
-                            </w:r>
-                            <w:r>
-                              <w:rPr>
-                                <w:noProof/>
-                              </w:rPr>
-                              <w:fldChar w:fldCharType="begin"/>
-                            </w:r>
-                            <w:r>
-                              <w:rPr>
-                                <w:noProof/>
-                              </w:rPr>
-                              <w:instrText xml:space="preserve"> SEQ Figure \* ARABIC </w:instrText>
-                            </w:r>
-                            <w:r>
-                              <w:rPr>
-                                <w:noProof/>
-                              </w:rPr>
-                              <w:fldChar w:fldCharType="separate"/>
-                            </w:r>
-                            <w:r>
-                              <w:rPr>
-                                <w:noProof/>
-                              </w:rPr>
-                              <w:t>2</w:t>
-                            </w:r>
-                            <w:r>
-                              <w:rPr>
-                                <w:noProof/>
-                              </w:rPr>
-                              <w:fldChar w:fldCharType="end"/>
-                            </w:r>
-                            <w:r>
-                              <w:t>: High Fidelity</w:t>
+                              <w:t>Figure 3: High Fidelity ‘View All Appointments’ Screen</w:t>
                             </w:r>
                           </w:p>
                         </w:txbxContent>
                       </wps:txbx>
-                      <wps:bodyPr rot="0" spcFirstLastPara="0" vertOverflow="overflow" horzOverflow="overflow" vert="horz" wrap="square" lIns="0" tIns="0" rIns="0" bIns="0" numCol="1" spcCol="0" rtlCol="0" fromWordArt="0" anchor="t" anchorCtr="0" forceAA="0" compatLnSpc="1">
-                        <a:prstTxWarp prst="textNoShape">
-                          <a:avLst/>
-                        </a:prstTxWarp>
-                        <a:spAutoFit/>
+                      <wps:bodyPr rot="0" vert="horz" wrap="square" lIns="91440" tIns="45720" rIns="91440" bIns="45720" anchor="t" anchorCtr="0">
+                        <a:noAutofit/>
                       </wps:bodyPr>
                     </wps:wsp>
                   </a:graphicData>
                 </a:graphic>
+                <wp14:sizeRelH relativeFrom="margin">
+                  <wp14:pctWidth>0</wp14:pctWidth>
+                </wp14:sizeRelH>
+                <wp14:sizeRelV relativeFrom="margin">
+                  <wp14:pctHeight>0</wp14:pctHeight>
+                </wp14:sizeRelV>
               </wp:anchor>
             </w:drawing>
           </mc:Choice>
           <mc:Fallback>
             <w:pict>
-              <v:shape w14:anchorId="67D8154A" id="Text Box 20" o:spid="_x0000_s1027" type="#_x0000_t202" style="position:absolute;left:0;text-align:left;margin-left:252.75pt;margin-top:169.75pt;width:192.5pt;height:.05pt;z-index:-251652096;visibility:visible;mso-wrap-style:square;mso-wrap-distance-left:9pt;mso-wrap-distance-top:0;mso-wrap-distance-right:9pt;mso-wrap-distance-bottom:0;mso-position-horizontal:absolute;mso-position-horizontal-relative:text;mso-position-vertical:absolute;mso-position-vertical-relative:text;v-text-anchor:top" o:gfxdata="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" stroked="f">
-                <v:textbox style="mso-fit-shape-to-text:t" inset="0,0,0,0">
+              <v:shape w14:anchorId="1EC9DB7C" id="_x0000_s1028" type="#_x0000_t202" style="position:absolute;left:0;text-align:left;margin-left:58.2pt;margin-top:4.9pt;width:292.35pt;height:26.9pt;z-index:251675648;visibility:visible;mso-wrap-style:square;mso-width-percent:0;mso-height-percent:0;mso-wrap-distance-left:9pt;mso-wrap-distance-top:3.6pt;mso-wrap-distance-right:9pt;mso-wrap-distance-bottom:3.6pt;mso-position-horizontal:absolute;mso-position-horizontal-relative:text;mso-position-vertical:absolute;mso-position-vertical-relative:text;mso-width-percent:0;mso-height-percent:0;mso-width-relative:margin;mso-height-relative:margin;v-text-anchor:top" o:gfxdata="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">
+                <v:textbox>
                   <w:txbxContent>
                     <w:p>
                       <w:pPr>
-                        <w:pStyle w:val="Caption"/>
-                        <w:rPr>
-                          <w:noProof/>
-                          <w:sz w:val="24"/>
-                          <w:szCs w:val="24"/>
-                        </w:rPr>
+                        <w:ind w:firstLine="0"/>
+                        <w:jc w:val="center"/>
                       </w:pPr>
                       <w:r>
-                        <w:t xml:space="preserve">Figure </w:t>
-                      </w:r>
-                      <w:r>
-                        <w:rPr>
-                          <w:noProof/>
-                        </w:rPr>
-                        <w:fldChar w:fldCharType="begin"/>
-                      </w:r>
-                      <w:r>
-                        <w:rPr>
-                          <w:noProof/>
-                        </w:rPr>
-                        <w:instrText xml:space="preserve"> SEQ Figure \* ARABIC </w:instrText>
-                      </w:r>
-                      <w:r>
-                        <w:rPr>
-                          <w:noProof/>
-                        </w:rPr>
-                        <w:fldChar w:fldCharType="separate"/>
-                      </w:r>
-                      <w:r>
-                        <w:rPr>
-                          <w:noProof/>
-                        </w:rPr>
-                        <w:t>2</w:t>
-                      </w:r>
-                      <w:r>
-                        <w:rPr>
-                          <w:noProof/>
-                        </w:rPr>
-                        <w:fldChar w:fldCharType="end"/>
-                      </w:r>
-                      <w:r>
-                        <w:t>: High Fidelity</w:t>
+                        <w:t>Figure 3: High Fidelity ‘View All Appointments’ Screen</w:t>
                       </w:r>
                     </w:p>
                   </w:txbxContent>
                 </v:textbox>
-                <w10:wrap type="tight"/>
+                <w10:wrap type="square"/>
               </v:shape>
             </w:pict>
           </mc:Fallback>
         </mc:AlternateContent>
       </w:r>
+    </w:p>
+    <w:p/>
+    <w:p/>
+    <w:p>
+      <w:pPr>
+        <w:pStyle w:val="Heading1"/>
+      </w:pPr>
+      <w:bookmarkStart w:id="6" w:name="_Toc528608384"/>
+      <w:bookmarkStart w:id="7" w:name="_Toc104214120"/>
+      <w:r>
+        <w:t>Unit Test Plan</w:t>
+      </w:r>
+      <w:bookmarkEnd w:id="6"/>
+      <w:bookmarkEnd w:id="7"/>
+    </w:p>
+    <w:p>
+      <w:pPr>
+        <w:pStyle w:val="Heading2"/>
+      </w:pPr>
+      <w:bookmarkStart w:id="8" w:name="_Toc104214121"/>
+      <w:r>
+        <w:t>Introduction</w:t>
+      </w:r>
+      <w:bookmarkEnd w:id="8"/>
+    </w:p>
+    <w:p>
+      <w:pPr>
+        <w:pStyle w:val="Heading3"/>
+      </w:pPr>
+      <w:bookmarkStart w:id="9" w:name="_Toc104214122"/>
+      <w:r>
+        <w:t>Purpose</w:t>
+      </w:r>
+      <w:bookmarkEnd w:id="9"/>
+    </w:p>
+    <w:p>
+      <w:r>
+        <w:t>Provide a brief description of</w:t>
+      </w:r>
+      <w:r>
+        <w:t xml:space="preserve"> the testing method(s) that you used</w:t>
+      </w:r>
+      <w:r>
+        <w:t xml:space="preserve"> and what the results </w:t>
+      </w:r>
+      <w:r>
+        <w:t>it yielded</w:t>
+      </w:r>
+      <w:r>
+        <w:t xml:space="preserve">. Also, what </w:t>
+      </w:r>
+      <w:r>
+        <w:t>remediation was required if necessary</w:t>
+      </w:r>
+      <w:r>
+        <w:t xml:space="preserve"> and how it would be performed. </w:t>
+      </w:r>
+    </w:p>
+    <w:p/>
+    <w:p>
+      <w:pPr>
+        <w:pStyle w:val="Heading3"/>
+      </w:pPr>
+      <w:bookmarkStart w:id="10" w:name="_Toc104214123"/>
+      <w:r>
+        <w:t>Overview</w:t>
+      </w:r>
+      <w:bookmarkEnd w:id="10"/>
+    </w:p>
+    <w:p>
+      <w:r>
+        <w:t>Here you go into more detail abou</w:t>
+      </w:r>
+      <w:r>
+        <w:t>t the test(s) and how it related</w:t>
+      </w:r>
+      <w:r>
+        <w:t xml:space="preserve"> to the overall project. You should include if a similar method was used in other parts of the application or why this was unique for a certain aspect of the code. Then, go into detail about </w:t>
+      </w:r>
+      <w:r>
+        <w:t>what functions were tested, how the tests were</w:t>
+      </w:r>
+      <w:r>
+        <w:t xml:space="preserve"> conducted, and how errors</w:t>
+      </w:r>
+      <w:r>
+        <w:t xml:space="preserve"> were</w:t>
+      </w:r>
+      <w:r>
+        <w:t xml:space="preserve"> dealt with. </w:t>
+      </w:r>
+    </w:p>
+    <w:p>
+      <w:pPr>
+        <w:pStyle w:val="Heading2"/>
+      </w:pPr>
+      <w:bookmarkStart w:id="11" w:name="_Toc104214124"/>
+      <w:r>
+        <w:lastRenderedPageBreak/>
+        <w:t>Test Plan</w:t>
+      </w:r>
+      <w:bookmarkEnd w:id="11"/>
+    </w:p>
+    <w:p>
+      <w:pPr>
+        <w:pStyle w:val="Heading3"/>
+      </w:pPr>
+      <w:bookmarkStart w:id="12" w:name="_Toc104214125"/>
+      <w:r>
+        <w:t>Items</w:t>
+      </w:r>
+      <w:bookmarkEnd w:id="12"/>
+    </w:p>
+    <w:p>
+      <w:r>
+        <w:t>What is r</w:t>
+      </w:r>
+      <w:r>
+        <w:t>equired to complete the test(s)</w:t>
+      </w:r>
+      <w:r>
+        <w:t>?</w:t>
+      </w:r>
+    </w:p>
+    <w:p>
+      <w:pPr>
+        <w:pStyle w:val="Heading3"/>
+      </w:pPr>
+      <w:bookmarkStart w:id="13" w:name="_Toc104214126"/>
+      <w:r>
+        <w:t>Features</w:t>
+      </w:r>
+      <w:bookmarkEnd w:id="13"/>
+    </w:p>
+    <w:p>
+      <w:pPr>
+        <w:ind w:firstLine="0"/>
+      </w:pPr>
+      <w:r>
+        <w:tab/>
+        <w:t>List the function/features that are part of each test.</w:t>
+      </w:r>
+    </w:p>
+    <w:p>
+      <w:pPr>
+        <w:pStyle w:val="Heading3"/>
+      </w:pPr>
+      <w:bookmarkStart w:id="14" w:name="_Toc104214127"/>
+      <w:r>
+        <w:t>Deliverables</w:t>
+      </w:r>
+      <w:bookmarkEnd w:id="14"/>
+    </w:p>
+    <w:p>
+      <w:r>
+        <w:t xml:space="preserve">List what the test(s) would produce. For </w:t>
+      </w:r>
+      <w:r>
+        <w:t>example,</w:t>
+      </w:r>
+      <w:r>
+        <w:t xml:space="preserve"> documentation or code notations. </w:t>
+      </w:r>
+    </w:p>
+    <w:p>
+      <w:pPr>
+        <w:pStyle w:val="Heading3"/>
+      </w:pPr>
+      <w:bookmarkStart w:id="15" w:name="_Toc104214128"/>
+      <w:r>
+        <w:t>Tasks</w:t>
+      </w:r>
+      <w:bookmarkEnd w:id="15"/>
+    </w:p>
+    <w:p>
+      <w:r>
+        <w:t>List the tasks required to complete the testing and provide the outcomes you identified.</w:t>
+      </w:r>
+    </w:p>
+    <w:p>
+      <w:pPr>
+        <w:pStyle w:val="Heading3"/>
+      </w:pPr>
+      <w:bookmarkStart w:id="16" w:name="_Toc104214129"/>
+      <w:r>
+        <w:t>Needs</w:t>
+      </w:r>
+      <w:bookmarkEnd w:id="16"/>
+    </w:p>
+    <w:p>
+      <w:r>
+        <w:t xml:space="preserve">Describe what </w:t>
+      </w:r>
+      <w:r>
+        <w:t xml:space="preserve">was </w:t>
+      </w:r>
+      <w:r>
+        <w:t xml:space="preserve">needed to be running or what support items had to be in place to perform the test?  Specify versions if appropriate and other technical requirements. If a testing package and/or library was employed, be sure to identify it/them. </w:t>
+      </w:r>
+    </w:p>
+    <w:p>
+      <w:pPr>
+        <w:pStyle w:val="Heading3"/>
+      </w:pPr>
+      <w:bookmarkStart w:id="17" w:name="_Toc104214130"/>
+      <w:r>
+        <w:t>Pass/Fail Criteria</w:t>
+      </w:r>
+      <w:bookmarkEnd w:id="17"/>
+    </w:p>
+    <w:p>
+      <w:r>
+        <w:t xml:space="preserve">Describe the criteria you used to determine the success of the test and what the protocol was for a positive result. </w:t>
+      </w:r>
+      <w:r>
+        <w:t xml:space="preserve">Also describe what the recourse was if the test failed including remediation strategies and documentation requirements. </w:t>
+      </w:r>
+    </w:p>
+    <w:p>
+      <w:pPr>
+        <w:pStyle w:val="Heading2"/>
+      </w:pPr>
+      <w:bookmarkStart w:id="18" w:name="_Toc104214131"/>
+      <w:r>
+        <w:t>Specifications</w:t>
+      </w:r>
+      <w:bookmarkEnd w:id="18"/>
+    </w:p>
+    <w:p>
+      <w:r>
+        <w:t xml:space="preserve">Provide sample code that represents what </w:t>
+      </w:r>
+      <w:r>
+        <w:t xml:space="preserve">testing code </w:t>
+      </w:r>
+      <w:r>
+        <w:t xml:space="preserve">was used. Screenshots are acceptable. </w:t>
+      </w:r>
+    </w:p>
+    <w:p>
       <w:r>
         <w:rPr>
           <w:noProof/>
           <w:lang w:eastAsia="en-US"/>
         </w:rPr>
-        <w:drawing>
-          <wp:anchor distT="0" distB="0" distL="114300" distR="114300" simplePos="0" relativeHeight="251661312" behindDoc="1" locked="0" layoutInCell="1" allowOverlap="1" wp14:anchorId="67D8154C" wp14:editId="67D8154D">
-            <wp:simplePos x="0" y="0"/>
-            <wp:positionH relativeFrom="column">
-              <wp:posOffset>3209925</wp:posOffset>
-            </wp:positionH>
-            <wp:positionV relativeFrom="paragraph">
-              <wp:posOffset>36830</wp:posOffset>
-            </wp:positionV>
-            <wp:extent cx="2444750" cy="2343150"/>
-            <wp:effectExtent l="0" t="0" r="0" b="0"/>
-            <wp:wrapTight wrapText="bothSides">
-              <wp:wrapPolygon edited="0">
-                <wp:start x="0" y="0"/>
-                <wp:lineTo x="0" y="21424"/>
-                <wp:lineTo x="21376" y="21424"/>
-                <wp:lineTo x="21376" y="0"/>
-                <wp:lineTo x="0" y="0"/>
-              </wp:wrapPolygon>
-            </wp:wrapTight>
-            <wp:docPr id="16" name="Picture 16"/>
-            <wp:cNvGraphicFramePr>
-              <a:graphicFrameLocks xmlns:a="http://schemas.openxmlformats.org/drawingml/2006/main" noChangeAspect="1"/>
-            </wp:cNvGraphicFramePr>
-            <a:graphic xmlns:a="http://schemas.openxmlformats.org/drawingml/2006/main">
-              <a:graphicData uri="http://schemas.openxmlformats.org/drawingml/2006/picture">
-                <pic:pic xmlns:pic="http://schemas.openxmlformats.org/drawingml/2006/picture">
-                  <pic:nvPicPr>
-                    <pic:cNvPr id="2033851493" name="UI dia 2.jpg"/>
-                    <pic:cNvPicPr/>
-                  </pic:nvPicPr>
-                  <pic:blipFill>
-                    <a:blip r:embed="rId14">
-                      <a:extLst>
-                        <a:ext uri="{28A0092B-C50C-407E-A947-70E740481C1C}">
-                          <a14:useLocalDpi xmlns:a14="http://schemas.microsoft.com/office/drawing/2010/main" val="0"/>
-                        </a:ext>
-                      </a:extLst>
-                    </a:blip>
-                    <a:stretch>
-                      <a:fillRect/>
-                    </a:stretch>
-                  </pic:blipFill>
-                  <pic:spPr>
-                    <a:xfrm>
-                      <a:off x="0" y="0"/>
-                      <a:ext cx="2444750" cy="2343150"/>
-                    </a:xfrm>
-                    <a:prstGeom prst="rect">
-                      <a:avLst/>
-                    </a:prstGeom>
-                  </pic:spPr>
-                </pic:pic>
-              </a:graphicData>
-            </a:graphic>
-            <wp14:sizeRelH relativeFrom="margin">
-              <wp14:pctWidth>0</wp14:pctWidth>
-            </wp14:sizeRelH>
-            <wp14:sizeRelV relativeFrom="margin">
-              <wp14:pctHeight>0</wp14:pctHeight>
-            </wp14:sizeRelV>
-          </wp:anchor>
-        </w:drawing>
-      </w:r>
-    </w:p>
-    <w:p>
-      <w:pPr>
-        <w:jc w:val="center"/>
-      </w:pPr>
-    </w:p>
-    <w:p/>
-    <w:p/>
-    <w:p/>
-    <w:p/>
-    <w:p/>
-    <w:p>
-      <w:pPr>
-        <w:pStyle w:val="Heading1"/>
-      </w:pPr>
-      <w:bookmarkStart w:id="6" w:name="_Toc528608384"/>
-      <w:bookmarkStart w:id="7" w:name="_Toc104214120"/>
-      <w:r>
-        <w:t>Unit Test Plan</w:t>
-      </w:r>
-      <w:bookmarkEnd w:id="6"/>
-      <w:bookmarkEnd w:id="7"/>
-    </w:p>
-    <w:p>
-      <w:pPr>
-        <w:pStyle w:val="Heading2"/>
-      </w:pPr>
-      <w:bookmarkStart w:id="8" w:name="_Toc104214121"/>
-      <w:r>
-        <w:t>Introduction</w:t>
-      </w:r>
-      <w:bookmarkEnd w:id="8"/>
-    </w:p>
-    <w:p>
-      <w:pPr>
-        <w:pStyle w:val="Heading3"/>
-      </w:pPr>
-      <w:bookmarkStart w:id="9" w:name="_Toc104214122"/>
-      <w:r>
-        <w:t>Purpose</w:t>
-      </w:r>
-      <w:bookmarkEnd w:id="9"/>
-    </w:p>
-    <w:p>
-      <w:r>
-        <w:t>Provide a brief description of</w:t>
-      </w:r>
-      <w:r>
-        <w:t xml:space="preserve"> the testing method(s) that you used</w:t>
-      </w:r>
-      <w:r>
-        <w:t xml:space="preserve"> and what the results </w:t>
-      </w:r>
-      <w:r>
-        <w:t>it yielded</w:t>
-      </w:r>
-      <w:r>
-        <w:t xml:space="preserve">. Also, what </w:t>
-      </w:r>
-      <w:r>
-        <w:t>remediation was required if necessary</w:t>
-      </w:r>
-      <w:r>
-        <w:t xml:space="preserve"> and how it would be performed. </w:t>
-      </w:r>
-    </w:p>
-    <w:p/>
-    <w:p>
-      <w:pPr>
-        <w:pStyle w:val="Heading3"/>
-      </w:pPr>
-      <w:bookmarkStart w:id="10" w:name="_Toc104214123"/>
-      <w:r>
-        <w:t>Overview</w:t>
-      </w:r>
-      <w:bookmarkEnd w:id="10"/>
-    </w:p>
-    <w:p>
-      <w:r>
-        <w:t>Here you go into more detail abou</w:t>
-      </w:r>
-      <w:r>
-        <w:t>t the test(s) and how it related</w:t>
-      </w:r>
-      <w:r>
-        <w:t xml:space="preserve"> to the overall project. You should include if a similar method was used in other parts of the application or why this was unique for a certain aspect of the code. Then, go into detail about </w:t>
-      </w:r>
-      <w:r>
-        <w:t>what functions were tested, how the tests were</w:t>
-      </w:r>
-      <w:r>
-        <w:t xml:space="preserve"> conducted, and how errors</w:t>
-      </w:r>
-      <w:r>
-        <w:t xml:space="preserve"> were</w:t>
-      </w:r>
-      <w:r>
-        <w:t xml:space="preserve"> dealt with. </w:t>
-      </w:r>
-    </w:p>
-    <w:p>
-      <w:pPr>
-        <w:pStyle w:val="Heading2"/>
-      </w:pPr>
-      <w:bookmarkStart w:id="11" w:name="_Toc104214124"/>
-      <w:r>
-        <w:t>Test Plan</w:t>
-      </w:r>
-      <w:bookmarkEnd w:id="11"/>
-    </w:p>
-    <w:p>
-      <w:pPr>
-        <w:pStyle w:val="Heading3"/>
-      </w:pPr>
-      <w:bookmarkStart w:id="12" w:name="_Toc104214125"/>
-      <w:r>
-        <w:t>Items</w:t>
-      </w:r>
-      <w:bookmarkEnd w:id="12"/>
-    </w:p>
-    <w:p>
-      <w:r>
-        <w:t>What is r</w:t>
-      </w:r>
-      <w:r>
-        <w:t>equired to complete the test(s)</w:t>
-      </w:r>
-      <w:r>
-        <w:t>?</w:t>
-      </w:r>
-    </w:p>
-    <w:p>
-      <w:pPr>
-        <w:pStyle w:val="Heading3"/>
-      </w:pPr>
-      <w:bookmarkStart w:id="13" w:name="_Toc104214126"/>
-      <w:r>
-        <w:t>Features</w:t>
-      </w:r>
-      <w:bookmarkEnd w:id="13"/>
-    </w:p>
-    <w:p>
-      <w:pPr>
-        <w:ind w:firstLine="0"/>
-      </w:pPr>
-      <w:r>
-        <w:tab/>
-        <w:t>List the function/features that are part of each test.</w:t>
-      </w:r>
-    </w:p>
-    <w:p>
-      <w:pPr>
-        <w:pStyle w:val="Heading3"/>
-      </w:pPr>
-      <w:bookmarkStart w:id="14" w:name="_Toc104214127"/>
-      <w:r>
         <w:lastRenderedPageBreak/>
-        <w:t>Deliverables</w:t>
-      </w:r>
-      <w:bookmarkEnd w:id="14"/>
-    </w:p>
-    <w:p>
-      <w:r>
-        <w:t xml:space="preserve">List what the test(s) would produce. For </w:t>
-      </w:r>
-      <w:r>
-        <w:t>example,</w:t>
-      </w:r>
-      <w:r>
-        <w:t xml:space="preserve"> documentation or code notations. </w:t>
-      </w:r>
-    </w:p>
-    <w:p>
-      <w:pPr>
-        <w:pStyle w:val="Heading3"/>
-      </w:pPr>
-      <w:bookmarkStart w:id="15" w:name="_Toc104214128"/>
-      <w:r>
-        <w:t>Tasks</w:t>
-      </w:r>
-      <w:bookmarkEnd w:id="15"/>
-    </w:p>
-    <w:p>
-      <w:r>
-        <w:t>List the tasks required to complete the testing and provide the outcomes you identified.</w:t>
-      </w:r>
-    </w:p>
-    <w:p>
-      <w:pPr>
-        <w:pStyle w:val="Heading3"/>
-      </w:pPr>
-      <w:bookmarkStart w:id="16" w:name="_Toc104214129"/>
-      <w:r>
-        <w:t>Needs</w:t>
-      </w:r>
-      <w:bookmarkEnd w:id="16"/>
-    </w:p>
-    <w:p>
-      <w:r>
-        <w:t xml:space="preserve">Describe what </w:t>
-      </w:r>
-      <w:r>
-        <w:t xml:space="preserve">was </w:t>
-      </w:r>
-      <w:r>
-        <w:t xml:space="preserve">needed to be running or what support items had to be in place to perform the test?  Specify versions if appropriate and other technical requirements. If a testing package and/or library was employed, be sure to identify it/them. </w:t>
-      </w:r>
-    </w:p>
-    <w:p>
-      <w:pPr>
-        <w:pStyle w:val="Heading3"/>
-      </w:pPr>
-      <w:bookmarkStart w:id="17" w:name="_Toc104214130"/>
-      <w:r>
-        <w:t>Pass/Fail Criteria</w:t>
-      </w:r>
-      <w:bookmarkEnd w:id="17"/>
-    </w:p>
-    <w:p>
-      <w:r>
-        <w:t xml:space="preserve">Describe the criteria you used to determine the success of the test and what the protocol was for a positive result. </w:t>
-      </w:r>
-      <w:r>
-        <w:t xml:space="preserve">Also describe what the recourse was if the test failed including remediation strategies and documentation requirements. </w:t>
-      </w:r>
-    </w:p>
-    <w:p>
-      <w:pPr>
-        <w:pStyle w:val="Heading2"/>
-      </w:pPr>
-      <w:bookmarkStart w:id="18" w:name="_Toc104214131"/>
-      <w:r>
-        <w:t>Specifications</w:t>
-      </w:r>
-      <w:bookmarkEnd w:id="18"/>
-    </w:p>
-    <w:p>
-      <w:r>
-        <w:t xml:space="preserve">Provide sample code that represents what </w:t>
-      </w:r>
-      <w:r>
-        <w:t xml:space="preserve">testing code </w:t>
-      </w:r>
-      <w:r>
-        <w:t xml:space="preserve">was used. Screenshots are acceptable. </w:t>
-      </w:r>
-    </w:p>
-    <w:p>
-      <w:r>
-        <w:rPr>
-          <w:noProof/>
-          <w:lang w:eastAsia="en-US"/>
-        </w:rPr>
         <w:drawing>
           <wp:anchor distT="0" distB="0" distL="114300" distR="114300" simplePos="0" relativeHeight="251666432" behindDoc="1" locked="0" layoutInCell="1" allowOverlap="1" wp14:anchorId="67D8154E" wp14:editId="67D8154F">
             <wp:simplePos x="0" y="0"/>
@@ -3909,7 +3863,7 @@
                     <pic:cNvPicPr/>
                   </pic:nvPicPr>
                   <pic:blipFill>
-                    <a:blip r:embed="rId15">
+                    <a:blip r:embed="rId14">
                       <a:extLst>
                         <a:ext uri="{28A0092B-C50C-407E-A947-70E740481C1C}">
                           <a14:useLocalDpi xmlns:a14="http://schemas.microsoft.com/office/drawing/2010/main" val="0"/>
@@ -4027,7 +3981,7 @@
                     <pic:cNvPicPr/>
                   </pic:nvPicPr>
                   <pic:blipFill>
-                    <a:blip r:embed="rId16">
+                    <a:blip r:embed="rId15">
                       <a:extLst>
                         <a:ext uri="{28A0092B-C50C-407E-A947-70E740481C1C}">
                           <a14:useLocalDpi xmlns:a14="http://schemas.microsoft.com/office/drawing/2010/main" val="0"/>
@@ -4062,6 +4016,7 @@
       </w:pPr>
       <w:bookmarkStart w:id="21" w:name="_Toc104214134"/>
       <w:r>
+        <w:lastRenderedPageBreak/>
         <w:t>C4. Source Code</w:t>
       </w:r>
       <w:bookmarkEnd w:id="21"/>
@@ -4286,7 +4241,7 @@
       <w:r>
         <w:t xml:space="preserve">(Note: WGU course instructions have us hosting this application on a Virtual Machine hosted by the school. The link from the course itself is for the Java track and does not have the required software installed. I am using the link from C969 which is compatible with C# applications, at </w:t>
       </w:r>
-      <w:hyperlink r:id="rId17" w:history="1">
+      <w:hyperlink r:id="rId16" w:history="1">
         <w:r>
           <w:rPr>
             <w:rStyle w:val="Hyperlink"/>
@@ -4318,7 +4273,7 @@
       <w:r>
         <w:t xml:space="preserve">Update .NET on the VM to version 4.8 via the URL </w:t>
       </w:r>
-      <w:hyperlink r:id="rId18" w:history="1">
+      <w:hyperlink r:id="rId17" w:history="1">
         <w:r>
           <w:rPr>
             <w:rStyle w:val="Hyperlink"/>
@@ -4339,19 +4294,7 @@
         <w:t xml:space="preserve">Unzip the provided </w:t>
       </w:r>
       <w:r>
-        <w:t>source code folder, “</w:t>
-      </w:r>
-      <w:r>
-        <w:t>Mason_capstone.zip</w:t>
-      </w:r>
-      <w:r>
-        <w:t xml:space="preserve">”, and load </w:t>
-      </w:r>
-      <w:r>
-        <w:t>/SchedulerWebApp/SchedulerWebApp/</w:t>
-      </w:r>
-      <w:r>
-        <w:t>SchedulerWebApp.sln into Visual Studio</w:t>
+        <w:t>source code folder, “Mason_capstone.zip”, and load /SchedulerWebApp/SchedulerWebApp/SchedulerWebApp.sln into Visual Studio</w:t>
       </w:r>
     </w:p>
     <w:p>
@@ -4378,7 +4321,7 @@
       <w:r>
         <w:t xml:space="preserve">In the new Properties window, select the radio button for ‘Start URL’ and enter </w:t>
       </w:r>
-      <w:hyperlink r:id="rId19" w:history="1">
+      <w:hyperlink r:id="rId18" w:history="1">
         <w:r>
           <w:rPr>
             <w:rStyle w:val="Hyperlink"/>
@@ -4548,7 +4491,7 @@
                     </pic:cNvPicPr>
                   </pic:nvPicPr>
                   <pic:blipFill>
-                    <a:blip r:embed="rId20">
+                    <a:blip r:embed="rId11">
                       <a:extLst>
                         <a:ext uri="{28A0092B-C50C-407E-A947-70E740481C1C}">
                           <a14:useLocalDpi xmlns:a14="http://schemas.microsoft.com/office/drawing/2010/main" val="0"/>
@@ -4655,7 +4598,7 @@
                     </pic:cNvPicPr>
                   </pic:nvPicPr>
                   <pic:blipFill>
-                    <a:blip r:embed="rId21">
+                    <a:blip r:embed="rId19">
                       <a:extLst>
                         <a:ext uri="{28A0092B-C50C-407E-A947-70E740481C1C}">
                           <a14:useLocalDpi xmlns:a14="http://schemas.microsoft.com/office/drawing/2010/main" val="0"/>
@@ -4753,7 +4696,7 @@
                     </pic:cNvPicPr>
                   </pic:nvPicPr>
                   <pic:blipFill>
-                    <a:blip r:embed="rId22">
+                    <a:blip r:embed="rId20">
                       <a:extLst>
                         <a:ext uri="{28A0092B-C50C-407E-A947-70E740481C1C}">
                           <a14:useLocalDpi xmlns:a14="http://schemas.microsoft.com/office/drawing/2010/main" val="0"/>
@@ -4833,7 +4776,7 @@
                     </pic:cNvPicPr>
                   </pic:nvPicPr>
                   <pic:blipFill>
-                    <a:blip r:embed="rId23">
+                    <a:blip r:embed="rId13">
                       <a:extLst>
                         <a:ext uri="{28A0092B-C50C-407E-A947-70E740481C1C}">
                           <a14:useLocalDpi xmlns:a14="http://schemas.microsoft.com/office/drawing/2010/main" val="0"/>
@@ -4942,7 +4885,7 @@
                     </pic:cNvPicPr>
                   </pic:nvPicPr>
                   <pic:blipFill>
-                    <a:blip r:embed="rId24">
+                    <a:blip r:embed="rId21">
                       <a:extLst>
                         <a:ext uri="{28A0092B-C50C-407E-A947-70E740481C1C}">
                           <a14:useLocalDpi xmlns:a14="http://schemas.microsoft.com/office/drawing/2010/main" val="0"/>
@@ -4993,8 +4936,8 @@
       </w:pPr>
     </w:p>
     <w:sectPr>
-      <w:headerReference w:type="default" r:id="rId25"/>
-      <w:headerReference w:type="first" r:id="rId26"/>
+      <w:headerReference w:type="default" r:id="rId22"/>
+      <w:headerReference w:type="first" r:id="rId23"/>
       <w:footnotePr>
         <w:pos w:val="beneathText"/>
       </w:footnotePr>
@@ -11038,6 +10981,7 @@
     <w:rsid w:val="00575BA2"/>
     <w:rsid w:val="005B2ABC"/>
     <w:rsid w:val="007B62A9"/>
+    <w:rsid w:val="007D7C9D"/>
     <w:rsid w:val="008B475A"/>
     <w:rsid w:val="00951232"/>
     <w:rsid w:val="00A11173"/>

</xml_diff>

<commit_message>
Section C complete, saved A and C as pdf
</commit_message>
<xml_diff>
--- a/SchedulerWebApp/Documents/A_Task2_SectionC_DRAFT.docx
+++ b/SchedulerWebApp/Documents/A_Task2_SectionC_DRAFT.docx
@@ -596,7 +596,7 @@
           <w:szCs w:val="22"/>
         </w:rPr>
       </w:pPr>
-      <w:bookmarkStart w:id="0" w:name="_Toc104214114"/>
+      <w:bookmarkStart w:id="0" w:name="_Toc104310059"/>
       <w:r>
         <w:rPr>
           <w:rStyle w:val="Hyperlink"/>
@@ -668,7 +668,7 @@
           <w:r>
             <w:fldChar w:fldCharType="separate"/>
           </w:r>
-          <w:hyperlink w:anchor="_Toc104214114" w:history="1">
+          <w:hyperlink w:anchor="_Toc104310059" w:history="1">
             <w:r>
               <w:rPr>
                 <w:rStyle w:val="Hyperlink"/>
@@ -695,7 +695,7 @@
                 <w:noProof/>
                 <w:webHidden/>
               </w:rPr>
-              <w:instrText xml:space="preserve"> PAGEREF _Toc104214114 \h </w:instrText>
+              <w:instrText xml:space="preserve"> PAGEREF _Toc104310059 \h </w:instrText>
             </w:r>
             <w:r>
               <w:rPr>
@@ -745,7 +745,7 @@
               <w:lang w:eastAsia="en-US"/>
             </w:rPr>
           </w:pPr>
-          <w:hyperlink w:anchor="_Toc104214115" w:history="1">
+          <w:hyperlink w:anchor="_Toc104310060" w:history="1">
             <w:r>
               <w:rPr>
                 <w:rStyle w:val="Hyperlink"/>
@@ -772,7 +772,7 @@
                 <w:noProof/>
                 <w:webHidden/>
               </w:rPr>
-              <w:instrText xml:space="preserve"> PAGEREF _Toc104214115 \h </w:instrText>
+              <w:instrText xml:space="preserve"> PAGEREF _Toc104310060 \h </w:instrText>
             </w:r>
             <w:r>
               <w:rPr>
@@ -822,7 +822,7 @@
               <w:lang w:eastAsia="en-US"/>
             </w:rPr>
           </w:pPr>
-          <w:hyperlink w:anchor="_Toc104214116" w:history="1">
+          <w:hyperlink w:anchor="_Toc104310061" w:history="1">
             <w:r>
               <w:rPr>
                 <w:rStyle w:val="Hyperlink"/>
@@ -849,7 +849,7 @@
                 <w:noProof/>
                 <w:webHidden/>
               </w:rPr>
-              <w:instrText xml:space="preserve"> PAGEREF _Toc104214116 \h </w:instrText>
+              <w:instrText xml:space="preserve"> PAGEREF _Toc104310061 \h </w:instrText>
             </w:r>
             <w:r>
               <w:rPr>
@@ -899,7 +899,7 @@
               <w:lang w:eastAsia="en-US"/>
             </w:rPr>
           </w:pPr>
-          <w:hyperlink w:anchor="_Toc104214117" w:history="1">
+          <w:hyperlink w:anchor="_Toc104310062" w:history="1">
             <w:r>
               <w:rPr>
                 <w:rStyle w:val="Hyperlink"/>
@@ -926,7 +926,7 @@
                 <w:noProof/>
                 <w:webHidden/>
               </w:rPr>
-              <w:instrText xml:space="preserve"> PAGEREF _Toc104214117 \h </w:instrText>
+              <w:instrText xml:space="preserve"> PAGEREF _Toc104310062 \h </w:instrText>
             </w:r>
             <w:r>
               <w:rPr>
@@ -972,7 +972,7 @@
               <w:lang w:eastAsia="en-US"/>
             </w:rPr>
           </w:pPr>
-          <w:hyperlink w:anchor="_Toc104214118" w:history="1">
+          <w:hyperlink w:anchor="_Toc104310063" w:history="1">
             <w:r>
               <w:rPr>
                 <w:rStyle w:val="Hyperlink"/>
@@ -999,7 +999,7 @@
                 <w:noProof/>
                 <w:webHidden/>
               </w:rPr>
-              <w:instrText xml:space="preserve"> PAGEREF _Toc104214118 \h </w:instrText>
+              <w:instrText xml:space="preserve"> PAGEREF _Toc104310063 \h </w:instrText>
             </w:r>
             <w:r>
               <w:rPr>
@@ -1045,7 +1045,7 @@
               <w:lang w:eastAsia="en-US"/>
             </w:rPr>
           </w:pPr>
-          <w:hyperlink w:anchor="_Toc104214119" w:history="1">
+          <w:hyperlink w:anchor="_Toc104310064" w:history="1">
             <w:r>
               <w:rPr>
                 <w:rStyle w:val="Hyperlink"/>
@@ -1072,7 +1072,7 @@
                 <w:noProof/>
                 <w:webHidden/>
               </w:rPr>
-              <w:instrText xml:space="preserve"> PAGEREF _Toc104214119 \h </w:instrText>
+              <w:instrText xml:space="preserve"> PAGEREF _Toc104310064 \h </w:instrText>
             </w:r>
             <w:r>
               <w:rPr>
@@ -1092,7 +1092,7 @@
                 <w:noProof/>
                 <w:webHidden/>
               </w:rPr>
-              <w:t>4</w:t>
+              <w:t>5</w:t>
             </w:r>
             <w:r>
               <w:rPr>
@@ -1122,7 +1122,7 @@
               <w:lang w:eastAsia="en-US"/>
             </w:rPr>
           </w:pPr>
-          <w:hyperlink w:anchor="_Toc104214120" w:history="1">
+          <w:hyperlink w:anchor="_Toc104310065" w:history="1">
             <w:r>
               <w:rPr>
                 <w:rStyle w:val="Hyperlink"/>
@@ -1149,7 +1149,7 @@
                 <w:noProof/>
                 <w:webHidden/>
               </w:rPr>
-              <w:instrText xml:space="preserve"> PAGEREF _Toc104214120 \h </w:instrText>
+              <w:instrText xml:space="preserve"> PAGEREF _Toc104310065 \h </w:instrText>
             </w:r>
             <w:r>
               <w:rPr>
@@ -1169,7 +1169,7 @@
                 <w:noProof/>
                 <w:webHidden/>
               </w:rPr>
-              <w:t>5</w:t>
+              <w:t>7</w:t>
             </w:r>
             <w:r>
               <w:rPr>
@@ -1195,7 +1195,7 @@
               <w:lang w:eastAsia="en-US"/>
             </w:rPr>
           </w:pPr>
-          <w:hyperlink w:anchor="_Toc104214121" w:history="1">
+          <w:hyperlink w:anchor="_Toc104310066" w:history="1">
             <w:r>
               <w:rPr>
                 <w:rStyle w:val="Hyperlink"/>
@@ -1222,7 +1222,7 @@
                 <w:noProof/>
                 <w:webHidden/>
               </w:rPr>
-              <w:instrText xml:space="preserve"> PAGEREF _Toc104214121 \h </w:instrText>
+              <w:instrText xml:space="preserve"> PAGEREF _Toc104310066 \h </w:instrText>
             </w:r>
             <w:r>
               <w:rPr>
@@ -1242,7 +1242,7 @@
                 <w:noProof/>
                 <w:webHidden/>
               </w:rPr>
-              <w:t>5</w:t>
+              <w:t>7</w:t>
             </w:r>
             <w:r>
               <w:rPr>
@@ -1268,7 +1268,7 @@
               <w:lang w:eastAsia="en-US"/>
             </w:rPr>
           </w:pPr>
-          <w:hyperlink w:anchor="_Toc104214122" w:history="1">
+          <w:hyperlink w:anchor="_Toc104310067" w:history="1">
             <w:r>
               <w:rPr>
                 <w:rStyle w:val="Hyperlink"/>
@@ -1295,7 +1295,7 @@
                 <w:noProof/>
                 <w:webHidden/>
               </w:rPr>
-              <w:instrText xml:space="preserve"> PAGEREF _Toc104214122 \h </w:instrText>
+              <w:instrText xml:space="preserve"> PAGEREF _Toc104310067 \h </w:instrText>
             </w:r>
             <w:r>
               <w:rPr>
@@ -1315,7 +1315,7 @@
                 <w:noProof/>
                 <w:webHidden/>
               </w:rPr>
-              <w:t>5</w:t>
+              <w:t>7</w:t>
             </w:r>
             <w:r>
               <w:rPr>
@@ -1341,7 +1341,7 @@
               <w:lang w:eastAsia="en-US"/>
             </w:rPr>
           </w:pPr>
-          <w:hyperlink w:anchor="_Toc104214123" w:history="1">
+          <w:hyperlink w:anchor="_Toc104310068" w:history="1">
             <w:r>
               <w:rPr>
                 <w:rStyle w:val="Hyperlink"/>
@@ -1368,7 +1368,7 @@
                 <w:noProof/>
                 <w:webHidden/>
               </w:rPr>
-              <w:instrText xml:space="preserve"> PAGEREF _Toc104214123 \h </w:instrText>
+              <w:instrText xml:space="preserve"> PAGEREF _Toc104310068 \h </w:instrText>
             </w:r>
             <w:r>
               <w:rPr>
@@ -1388,7 +1388,7 @@
                 <w:noProof/>
                 <w:webHidden/>
               </w:rPr>
-              <w:t>5</w:t>
+              <w:t>7</w:t>
             </w:r>
             <w:r>
               <w:rPr>
@@ -1414,7 +1414,7 @@
               <w:lang w:eastAsia="en-US"/>
             </w:rPr>
           </w:pPr>
-          <w:hyperlink w:anchor="_Toc104214124" w:history="1">
+          <w:hyperlink w:anchor="_Toc104310069" w:history="1">
             <w:r>
               <w:rPr>
                 <w:rStyle w:val="Hyperlink"/>
@@ -1441,7 +1441,7 @@
                 <w:noProof/>
                 <w:webHidden/>
               </w:rPr>
-              <w:instrText xml:space="preserve"> PAGEREF _Toc104214124 \h </w:instrText>
+              <w:instrText xml:space="preserve"> PAGEREF _Toc104310069 \h </w:instrText>
             </w:r>
             <w:r>
               <w:rPr>
@@ -1461,7 +1461,7 @@
                 <w:noProof/>
                 <w:webHidden/>
               </w:rPr>
-              <w:t>5</w:t>
+              <w:t>7</w:t>
             </w:r>
             <w:r>
               <w:rPr>
@@ -1487,7 +1487,7 @@
               <w:lang w:eastAsia="en-US"/>
             </w:rPr>
           </w:pPr>
-          <w:hyperlink w:anchor="_Toc104214125" w:history="1">
+          <w:hyperlink w:anchor="_Toc104310070" w:history="1">
             <w:r>
               <w:rPr>
                 <w:rStyle w:val="Hyperlink"/>
@@ -1514,7 +1514,7 @@
                 <w:noProof/>
                 <w:webHidden/>
               </w:rPr>
-              <w:instrText xml:space="preserve"> PAGEREF _Toc104214125 \h </w:instrText>
+              <w:instrText xml:space="preserve"> PAGEREF _Toc104310070 \h </w:instrText>
             </w:r>
             <w:r>
               <w:rPr>
@@ -1534,7 +1534,7 @@
                 <w:noProof/>
                 <w:webHidden/>
               </w:rPr>
-              <w:t>5</w:t>
+              <w:t>7</w:t>
             </w:r>
             <w:r>
               <w:rPr>
@@ -1560,7 +1560,7 @@
               <w:lang w:eastAsia="en-US"/>
             </w:rPr>
           </w:pPr>
-          <w:hyperlink w:anchor="_Toc104214126" w:history="1">
+          <w:hyperlink w:anchor="_Toc104310071" w:history="1">
             <w:r>
               <w:rPr>
                 <w:rStyle w:val="Hyperlink"/>
@@ -1587,7 +1587,7 @@
                 <w:noProof/>
                 <w:webHidden/>
               </w:rPr>
-              <w:instrText xml:space="preserve"> PAGEREF _Toc104214126 \h </w:instrText>
+              <w:instrText xml:space="preserve"> PAGEREF _Toc104310071 \h </w:instrText>
             </w:r>
             <w:r>
               <w:rPr>
@@ -1607,7 +1607,7 @@
                 <w:noProof/>
                 <w:webHidden/>
               </w:rPr>
-              <w:t>5</w:t>
+              <w:t>7</w:t>
             </w:r>
             <w:r>
               <w:rPr>
@@ -1633,7 +1633,7 @@
               <w:lang w:eastAsia="en-US"/>
             </w:rPr>
           </w:pPr>
-          <w:hyperlink w:anchor="_Toc104214127" w:history="1">
+          <w:hyperlink w:anchor="_Toc104310072" w:history="1">
             <w:r>
               <w:rPr>
                 <w:rStyle w:val="Hyperlink"/>
@@ -1660,7 +1660,7 @@
                 <w:noProof/>
                 <w:webHidden/>
               </w:rPr>
-              <w:instrText xml:space="preserve"> PAGEREF _Toc104214127 \h </w:instrText>
+              <w:instrText xml:space="preserve"> PAGEREF _Toc104310072 \h </w:instrText>
             </w:r>
             <w:r>
               <w:rPr>
@@ -1680,7 +1680,7 @@
                 <w:noProof/>
                 <w:webHidden/>
               </w:rPr>
-              <w:t>6</w:t>
+              <w:t>8</w:t>
             </w:r>
             <w:r>
               <w:rPr>
@@ -1706,7 +1706,7 @@
               <w:lang w:eastAsia="en-US"/>
             </w:rPr>
           </w:pPr>
-          <w:hyperlink w:anchor="_Toc104214128" w:history="1">
+          <w:hyperlink w:anchor="_Toc104310073" w:history="1">
             <w:r>
               <w:rPr>
                 <w:rStyle w:val="Hyperlink"/>
@@ -1733,7 +1733,7 @@
                 <w:noProof/>
                 <w:webHidden/>
               </w:rPr>
-              <w:instrText xml:space="preserve"> PAGEREF _Toc104214128 \h </w:instrText>
+              <w:instrText xml:space="preserve"> PAGEREF _Toc104310073 \h </w:instrText>
             </w:r>
             <w:r>
               <w:rPr>
@@ -1753,7 +1753,7 @@
                 <w:noProof/>
                 <w:webHidden/>
               </w:rPr>
-              <w:t>6</w:t>
+              <w:t>8</w:t>
             </w:r>
             <w:r>
               <w:rPr>
@@ -1779,7 +1779,7 @@
               <w:lang w:eastAsia="en-US"/>
             </w:rPr>
           </w:pPr>
-          <w:hyperlink w:anchor="_Toc104214129" w:history="1">
+          <w:hyperlink w:anchor="_Toc104310074" w:history="1">
             <w:r>
               <w:rPr>
                 <w:rStyle w:val="Hyperlink"/>
@@ -1806,7 +1806,7 @@
                 <w:noProof/>
                 <w:webHidden/>
               </w:rPr>
-              <w:instrText xml:space="preserve"> PAGEREF _Toc104214129 \h </w:instrText>
+              <w:instrText xml:space="preserve"> PAGEREF _Toc104310074 \h </w:instrText>
             </w:r>
             <w:r>
               <w:rPr>
@@ -1826,7 +1826,7 @@
                 <w:noProof/>
                 <w:webHidden/>
               </w:rPr>
-              <w:t>6</w:t>
+              <w:t>8</w:t>
             </w:r>
             <w:r>
               <w:rPr>
@@ -1852,7 +1852,7 @@
               <w:lang w:eastAsia="en-US"/>
             </w:rPr>
           </w:pPr>
-          <w:hyperlink w:anchor="_Toc104214130" w:history="1">
+          <w:hyperlink w:anchor="_Toc104310075" w:history="1">
             <w:r>
               <w:rPr>
                 <w:rStyle w:val="Hyperlink"/>
@@ -1879,7 +1879,7 @@
                 <w:noProof/>
                 <w:webHidden/>
               </w:rPr>
-              <w:instrText xml:space="preserve"> PAGEREF _Toc104214130 \h </w:instrText>
+              <w:instrText xml:space="preserve"> PAGEREF _Toc104310075 \h </w:instrText>
             </w:r>
             <w:r>
               <w:rPr>
@@ -1899,7 +1899,7 @@
                 <w:noProof/>
                 <w:webHidden/>
               </w:rPr>
-              <w:t>6</w:t>
+              <w:t>8</w:t>
             </w:r>
             <w:r>
               <w:rPr>
@@ -1925,7 +1925,7 @@
               <w:lang w:eastAsia="en-US"/>
             </w:rPr>
           </w:pPr>
-          <w:hyperlink w:anchor="_Toc104214131" w:history="1">
+          <w:hyperlink w:anchor="_Toc104310076" w:history="1">
             <w:r>
               <w:rPr>
                 <w:rStyle w:val="Hyperlink"/>
@@ -1952,7 +1952,7 @@
                 <w:noProof/>
                 <w:webHidden/>
               </w:rPr>
-              <w:instrText xml:space="preserve"> PAGEREF _Toc104214131 \h </w:instrText>
+              <w:instrText xml:space="preserve"> PAGEREF _Toc104310076 \h </w:instrText>
             </w:r>
             <w:r>
               <w:rPr>
@@ -1972,7 +1972,7 @@
                 <w:noProof/>
                 <w:webHidden/>
               </w:rPr>
-              <w:t>6</w:t>
+              <w:t>8</w:t>
             </w:r>
             <w:r>
               <w:rPr>
@@ -1998,7 +1998,7 @@
               <w:lang w:eastAsia="en-US"/>
             </w:rPr>
           </w:pPr>
-          <w:hyperlink w:anchor="_Toc104214132" w:history="1">
+          <w:hyperlink w:anchor="_Toc104310077" w:history="1">
             <w:r>
               <w:rPr>
                 <w:rStyle w:val="Hyperlink"/>
@@ -2025,7 +2025,7 @@
                 <w:noProof/>
                 <w:webHidden/>
               </w:rPr>
-              <w:instrText xml:space="preserve"> PAGEREF _Toc104214132 \h </w:instrText>
+              <w:instrText xml:space="preserve"> PAGEREF _Toc104310077 \h </w:instrText>
             </w:r>
             <w:r>
               <w:rPr>
@@ -2045,7 +2045,7 @@
                 <w:noProof/>
                 <w:webHidden/>
               </w:rPr>
-              <w:t>7</w:t>
+              <w:t>9</w:t>
             </w:r>
             <w:r>
               <w:rPr>
@@ -2071,7 +2071,7 @@
               <w:lang w:eastAsia="en-US"/>
             </w:rPr>
           </w:pPr>
-          <w:hyperlink w:anchor="_Toc104214133" w:history="1">
+          <w:hyperlink w:anchor="_Toc104310078" w:history="1">
             <w:r>
               <w:rPr>
                 <w:rStyle w:val="Hyperlink"/>
@@ -2098,7 +2098,7 @@
                 <w:noProof/>
                 <w:webHidden/>
               </w:rPr>
-              <w:instrText xml:space="preserve"> PAGEREF _Toc104214133 \h </w:instrText>
+              <w:instrText xml:space="preserve"> PAGEREF _Toc104310078 \h </w:instrText>
             </w:r>
             <w:r>
               <w:rPr>
@@ -2118,7 +2118,7 @@
                 <w:noProof/>
                 <w:webHidden/>
               </w:rPr>
-              <w:t>7</w:t>
+              <w:t>10</w:t>
             </w:r>
             <w:r>
               <w:rPr>
@@ -2148,7 +2148,7 @@
               <w:lang w:eastAsia="en-US"/>
             </w:rPr>
           </w:pPr>
-          <w:hyperlink w:anchor="_Toc104214134" w:history="1">
+          <w:hyperlink w:anchor="_Toc104310079" w:history="1">
             <w:r>
               <w:rPr>
                 <w:rStyle w:val="Hyperlink"/>
@@ -2175,7 +2175,7 @@
                 <w:noProof/>
                 <w:webHidden/>
               </w:rPr>
-              <w:instrText xml:space="preserve"> PAGEREF _Toc104214134 \h </w:instrText>
+              <w:instrText xml:space="preserve"> PAGEREF _Toc104310079 \h </w:instrText>
             </w:r>
             <w:r>
               <w:rPr>
@@ -2195,7 +2195,7 @@
                 <w:noProof/>
                 <w:webHidden/>
               </w:rPr>
-              <w:t>7</w:t>
+              <w:t>10</w:t>
             </w:r>
             <w:r>
               <w:rPr>
@@ -2225,7 +2225,7 @@
               <w:lang w:eastAsia="en-US"/>
             </w:rPr>
           </w:pPr>
-          <w:hyperlink w:anchor="_Toc104214135" w:history="1">
+          <w:hyperlink w:anchor="_Toc104310080" w:history="1">
             <w:r>
               <w:rPr>
                 <w:rStyle w:val="Hyperlink"/>
@@ -2252,7 +2252,7 @@
                 <w:noProof/>
                 <w:webHidden/>
               </w:rPr>
-              <w:instrText xml:space="preserve"> PAGEREF _Toc104214135 \h </w:instrText>
+              <w:instrText xml:space="preserve"> PAGEREF _Toc104310080 \h </w:instrText>
             </w:r>
             <w:r>
               <w:rPr>
@@ -2272,7 +2272,7 @@
                 <w:noProof/>
                 <w:webHidden/>
               </w:rPr>
-              <w:t>8</w:t>
+              <w:t>10</w:t>
             </w:r>
             <w:r>
               <w:rPr>
@@ -2302,7 +2302,7 @@
               <w:lang w:eastAsia="en-US"/>
             </w:rPr>
           </w:pPr>
-          <w:hyperlink w:anchor="_Toc104214136" w:history="1">
+          <w:hyperlink w:anchor="_Toc104310081" w:history="1">
             <w:r>
               <w:rPr>
                 <w:rStyle w:val="Hyperlink"/>
@@ -2329,7 +2329,7 @@
                 <w:noProof/>
                 <w:webHidden/>
               </w:rPr>
-              <w:instrText xml:space="preserve"> PAGEREF _Toc104214136 \h </w:instrText>
+              <w:instrText xml:space="preserve"> PAGEREF _Toc104310081 \h </w:instrText>
             </w:r>
             <w:r>
               <w:rPr>
@@ -2349,7 +2349,7 @@
                 <w:noProof/>
                 <w:webHidden/>
               </w:rPr>
-              <w:t>9</w:t>
+              <w:t>11</w:t>
             </w:r>
             <w:r>
               <w:rPr>
@@ -2375,7 +2375,7 @@
               <w:lang w:eastAsia="en-US"/>
             </w:rPr>
           </w:pPr>
-          <w:hyperlink w:anchor="_Toc104214137" w:history="1">
+          <w:hyperlink w:anchor="_Toc104310082" w:history="1">
             <w:r>
               <w:rPr>
                 <w:rStyle w:val="Hyperlink"/>
@@ -2402,7 +2402,7 @@
                 <w:noProof/>
                 <w:webHidden/>
               </w:rPr>
-              <w:instrText xml:space="preserve"> PAGEREF _Toc104214137 \h </w:instrText>
+              <w:instrText xml:space="preserve"> PAGEREF _Toc104310082 \h </w:instrText>
             </w:r>
             <w:r>
               <w:rPr>
@@ -2422,7 +2422,7 @@
                 <w:noProof/>
                 <w:webHidden/>
               </w:rPr>
-              <w:t>9</w:t>
+              <w:t>11</w:t>
             </w:r>
             <w:r>
               <w:rPr>
@@ -2448,13 +2448,13 @@
               <w:lang w:eastAsia="en-US"/>
             </w:rPr>
           </w:pPr>
-          <w:hyperlink w:anchor="_Toc104214138" w:history="1">
+          <w:hyperlink w:anchor="_Toc104310083" w:history="1">
             <w:r>
               <w:rPr>
                 <w:rStyle w:val="Hyperlink"/>
                 <w:noProof/>
               </w:rPr>
-              <w:t>Installation and Using the Application</w:t>
+              <w:t>Installation and Launching the Application</w:t>
             </w:r>
             <w:r>
               <w:rPr>
@@ -2475,7 +2475,7 @@
                 <w:noProof/>
                 <w:webHidden/>
               </w:rPr>
-              <w:instrText xml:space="preserve"> PAGEREF _Toc104214138 \h </w:instrText>
+              <w:instrText xml:space="preserve"> PAGEREF _Toc104310083 \h </w:instrText>
             </w:r>
             <w:r>
               <w:rPr>
@@ -2495,7 +2495,7 @@
                 <w:noProof/>
                 <w:webHidden/>
               </w:rPr>
-              <w:t>9</w:t>
+              <w:t>11</w:t>
             </w:r>
             <w:r>
               <w:rPr>
@@ -2521,7 +2521,7 @@
               <w:lang w:eastAsia="en-US"/>
             </w:rPr>
           </w:pPr>
-          <w:hyperlink w:anchor="_Toc104214139" w:history="1">
+          <w:hyperlink w:anchor="_Toc104310084" w:history="1">
             <w:r>
               <w:rPr>
                 <w:rStyle w:val="Hyperlink"/>
@@ -2548,7 +2548,7 @@
                 <w:noProof/>
                 <w:webHidden/>
               </w:rPr>
-              <w:instrText xml:space="preserve"> PAGEREF _Toc104214139 \h </w:instrText>
+              <w:instrText xml:space="preserve"> PAGEREF _Toc104310084 \h </w:instrText>
             </w:r>
             <w:r>
               <w:rPr>
@@ -2568,7 +2568,7 @@
                 <w:noProof/>
                 <w:webHidden/>
               </w:rPr>
-              <w:t>10</w:t>
+              <w:t>12</w:t>
             </w:r>
             <w:r>
               <w:rPr>
@@ -2594,7 +2594,7 @@
               <w:lang w:eastAsia="en-US"/>
             </w:rPr>
           </w:pPr>
-          <w:hyperlink w:anchor="_Toc104214140" w:history="1">
+          <w:hyperlink w:anchor="_Toc104310085" w:history="1">
             <w:r>
               <w:rPr>
                 <w:rStyle w:val="Hyperlink"/>
@@ -2622,7 +2622,7 @@
                 <w:noProof/>
                 <w:webHidden/>
               </w:rPr>
-              <w:instrText xml:space="preserve"> PAGEREF _Toc104214140 \h </w:instrText>
+              <w:instrText xml:space="preserve"> PAGEREF _Toc104310085 \h </w:instrText>
             </w:r>
             <w:r>
               <w:rPr>
@@ -2642,7 +2642,7 @@
                 <w:noProof/>
                 <w:webHidden/>
               </w:rPr>
-              <w:t>11</w:t>
+              <w:t>13</w:t>
             </w:r>
             <w:r>
               <w:rPr>
@@ -2668,7 +2668,7 @@
               <w:lang w:eastAsia="en-US"/>
             </w:rPr>
           </w:pPr>
-          <w:hyperlink w:anchor="_Toc104214141" w:history="1">
+          <w:hyperlink w:anchor="_Toc104310086" w:history="1">
             <w:r>
               <w:rPr>
                 <w:rStyle w:val="Hyperlink"/>
@@ -2696,7 +2696,7 @@
                 <w:noProof/>
                 <w:webHidden/>
               </w:rPr>
-              <w:instrText xml:space="preserve"> PAGEREF _Toc104214141 \h </w:instrText>
+              <w:instrText xml:space="preserve"> PAGEREF _Toc104310086 \h </w:instrText>
             </w:r>
             <w:r>
               <w:rPr>
@@ -2716,7 +2716,7 @@
                 <w:noProof/>
                 <w:webHidden/>
               </w:rPr>
-              <w:t>11</w:t>
+              <w:t>14</w:t>
             </w:r>
             <w:r>
               <w:rPr>
@@ -2742,7 +2742,7 @@
               <w:lang w:eastAsia="en-US"/>
             </w:rPr>
           </w:pPr>
-          <w:hyperlink w:anchor="_Toc104214142" w:history="1">
+          <w:hyperlink w:anchor="_Toc104310087" w:history="1">
             <w:r>
               <w:rPr>
                 <w:rStyle w:val="Hyperlink"/>
@@ -2769,7 +2769,7 @@
                 <w:noProof/>
                 <w:webHidden/>
               </w:rPr>
-              <w:instrText xml:space="preserve"> PAGEREF _Toc104214142 \h </w:instrText>
+              <w:instrText xml:space="preserve"> PAGEREF _Toc104310087 \h </w:instrText>
             </w:r>
             <w:r>
               <w:rPr>
@@ -2789,7 +2789,7 @@
                 <w:noProof/>
                 <w:webHidden/>
               </w:rPr>
-              <w:t>12</w:t>
+              <w:t>14</w:t>
             </w:r>
             <w:r>
               <w:rPr>
@@ -2815,7 +2815,7 @@
               <w:lang w:eastAsia="en-US"/>
             </w:rPr>
           </w:pPr>
-          <w:hyperlink w:anchor="_Toc104214143" w:history="1">
+          <w:hyperlink w:anchor="_Toc104310088" w:history="1">
             <w:r>
               <w:rPr>
                 <w:rStyle w:val="Hyperlink"/>
@@ -2843,7 +2843,7 @@
                 <w:noProof/>
                 <w:webHidden/>
               </w:rPr>
-              <w:instrText xml:space="preserve"> PAGEREF _Toc104214143 \h </w:instrText>
+              <w:instrText xml:space="preserve"> PAGEREF _Toc104310088 \h </w:instrText>
             </w:r>
             <w:r>
               <w:rPr>
@@ -2863,7 +2863,7 @@
                 <w:noProof/>
                 <w:webHidden/>
               </w:rPr>
-              <w:t>13</w:t>
+              <w:t>15</w:t>
             </w:r>
             <w:r>
               <w:rPr>
@@ -2886,7 +2886,7 @@
         </w:p>
       </w:sdtContent>
     </w:sdt>
-    <w:bookmarkStart w:id="1" w:name="_Toc104214115"/>
+    <w:bookmarkStart w:id="1" w:name="_Toc104310060"/>
     <w:p>
       <w:pPr>
         <w:pStyle w:val="SectionTitle"/>
@@ -2920,7 +2920,7 @@
           <w:szCs w:val="32"/>
         </w:rPr>
       </w:pPr>
-      <w:bookmarkStart w:id="2" w:name="_Toc104214116"/>
+      <w:bookmarkStart w:id="2" w:name="_Toc104310061"/>
       <w:r>
         <w:rPr>
           <w:sz w:val="32"/>
@@ -2934,7 +2934,7 @@
       <w:pPr>
         <w:pStyle w:val="Heading1"/>
       </w:pPr>
-      <w:bookmarkStart w:id="3" w:name="_Toc104214117"/>
+      <w:bookmarkStart w:id="3" w:name="_Toc104310062"/>
       <w:r>
         <w:t>Design Document</w:t>
       </w:r>
@@ -2944,7 +2944,7 @@
       <w:pPr>
         <w:pStyle w:val="Heading2"/>
       </w:pPr>
-      <w:bookmarkStart w:id="4" w:name="_Toc104214118"/>
+      <w:bookmarkStart w:id="4" w:name="_Toc104310063"/>
       <w:r>
         <w:t>Class Design</w:t>
       </w:r>
@@ -3049,6 +3049,60 @@
       <w:pPr>
         <w:pStyle w:val="Heading2"/>
       </w:pPr>
+      <w:r>
+        <w:rPr>
+          <w:noProof/>
+        </w:rPr>
+        <w:lastRenderedPageBreak/>
+        <w:drawing>
+          <wp:inline distT="0" distB="0" distL="0" distR="0" wp14:anchorId="0FF3CE42" wp14:editId="3EF0EC5A">
+            <wp:extent cx="5690876" cy="3093057"/>
+            <wp:effectExtent l="0" t="0" r="5080" b="0"/>
+            <wp:docPr id="23" name="Picture 23"/>
+            <wp:cNvGraphicFramePr>
+              <a:graphicFrameLocks xmlns:a="http://schemas.openxmlformats.org/drawingml/2006/main" noChangeAspect="1"/>
+            </wp:cNvGraphicFramePr>
+            <a:graphic xmlns:a="http://schemas.openxmlformats.org/drawingml/2006/main">
+              <a:graphicData uri="http://schemas.openxmlformats.org/drawingml/2006/picture">
+                <pic:pic xmlns:pic="http://schemas.openxmlformats.org/drawingml/2006/picture">
+                  <pic:nvPicPr>
+                    <pic:cNvPr id="0" name="Picture 7"/>
+                    <pic:cNvPicPr>
+                      <a:picLocks noChangeAspect="1" noChangeArrowheads="1"/>
+                    </pic:cNvPicPr>
+                  </pic:nvPicPr>
+                  <pic:blipFill>
+                    <a:blip r:embed="rId10">
+                      <a:extLst>
+                        <a:ext uri="{28A0092B-C50C-407E-A947-70E740481C1C}">
+                          <a14:useLocalDpi xmlns:a14="http://schemas.microsoft.com/office/drawing/2010/main" val="0"/>
+                        </a:ext>
+                      </a:extLst>
+                    </a:blip>
+                    <a:srcRect/>
+                    <a:stretch>
+                      <a:fillRect/>
+                    </a:stretch>
+                  </pic:blipFill>
+                  <pic:spPr bwMode="auto">
+                    <a:xfrm>
+                      <a:off x="0" y="0"/>
+                      <a:ext cx="5747101" cy="3123616"/>
+                    </a:xfrm>
+                    <a:prstGeom prst="rect">
+                      <a:avLst/>
+                    </a:prstGeom>
+                    <a:noFill/>
+                    <a:ln>
+                      <a:noFill/>
+                    </a:ln>
+                  </pic:spPr>
+                </pic:pic>
+              </a:graphicData>
+            </a:graphic>
+          </wp:inline>
+        </w:drawing>
+      </w:r>
     </w:p>
     <w:p>
       <w:pPr>
@@ -3059,7 +3113,7 @@
       <w:pPr>
         <w:pStyle w:val="Heading2"/>
       </w:pPr>
-      <w:bookmarkStart w:id="5" w:name="_Toc104214119"/>
+      <w:bookmarkStart w:id="5" w:name="_Toc104310064"/>
       <w:r>
         <w:t>UI Design</w:t>
       </w:r>
@@ -3067,13 +3121,9 @@
     </w:p>
     <w:p>
       <w:r>
-        <w:t xml:space="preserve">In the images below, Figure 1 demonstrates the look of the Login page presented to the user on the application home page. The CSS was modified from an open-source template, with </w:t>
-      </w:r>
-      <w:r>
-        <w:lastRenderedPageBreak/>
-        <w:t xml:space="preserve">attribution to the site at </w:t>
-      </w:r>
-      <w:hyperlink r:id="rId10" w:history="1">
+        <w:t xml:space="preserve">In the images below, Figure 1 demonstrates the look of the Login page presented to the user on the application home page. The CSS was modified from an open-source template, with attribution to the site at </w:t>
+      </w:r>
+      <w:hyperlink r:id="rId11" w:history="1">
         <w:r>
           <w:rPr>
             <w:rStyle w:val="Hyperlink"/>
@@ -3114,6 +3164,7 @@
         <w:rPr>
           <w:noProof/>
         </w:rPr>
+        <w:lastRenderedPageBreak/>
         <mc:AlternateContent>
           <mc:Choice Requires="wps">
             <w:drawing>
@@ -3234,7 +3285,7 @@
                     </pic:cNvPicPr>
                   </pic:nvPicPr>
                   <pic:blipFill>
-                    <a:blip r:embed="rId11">
+                    <a:blip r:embed="rId12">
                       <a:extLst>
                         <a:ext uri="{28A0092B-C50C-407E-A947-70E740481C1C}">
                           <a14:useLocalDpi xmlns:a14="http://schemas.microsoft.com/office/drawing/2010/main" val="0"/>
@@ -3290,7 +3341,7 @@
                     </pic:cNvPicPr>
                   </pic:nvPicPr>
                   <pic:blipFill>
-                    <a:blip r:embed="rId12" cstate="print">
+                    <a:blip r:embed="rId13" cstate="print">
                       <a:extLst>
                         <a:ext uri="{28A0092B-C50C-407E-A947-70E740481C1C}">
                           <a14:useLocalDpi xmlns:a14="http://schemas.microsoft.com/office/drawing/2010/main" val="0"/>
@@ -3435,7 +3486,6 @@
         <w:rPr>
           <w:noProof/>
         </w:rPr>
-        <w:lastRenderedPageBreak/>
         <w:drawing>
           <wp:inline distT="0" distB="0" distL="0" distR="0" wp14:anchorId="5D9E4C00" wp14:editId="76D41101">
             <wp:extent cx="4245996" cy="2455270"/>
@@ -3454,7 +3504,7 @@
                     </pic:cNvPicPr>
                   </pic:nvPicPr>
                   <pic:blipFill>
-                    <a:blip r:embed="rId13">
+                    <a:blip r:embed="rId14">
                       <a:extLst>
                         <a:ext uri="{28A0092B-C50C-407E-A947-70E740481C1C}">
                           <a14:useLocalDpi xmlns:a14="http://schemas.microsoft.com/office/drawing/2010/main" val="0"/>
@@ -3591,10 +3641,12 @@
     <w:p>
       <w:pPr>
         <w:pStyle w:val="Heading1"/>
+        <w:jc w:val="left"/>
       </w:pPr>
       <w:bookmarkStart w:id="6" w:name="_Toc528608384"/>
-      <w:bookmarkStart w:id="7" w:name="_Toc104214120"/>
-      <w:r>
+      <w:bookmarkStart w:id="7" w:name="_Toc104310065"/>
+      <w:r>
+        <w:lastRenderedPageBreak/>
         <w:t>Unit Test Plan</w:t>
       </w:r>
       <w:bookmarkEnd w:id="6"/>
@@ -3604,7 +3656,7 @@
       <w:pPr>
         <w:pStyle w:val="Heading2"/>
       </w:pPr>
-      <w:bookmarkStart w:id="8" w:name="_Toc104214121"/>
+      <w:bookmarkStart w:id="8" w:name="_Toc104310066"/>
       <w:r>
         <w:t>Introduction</w:t>
       </w:r>
@@ -3614,33 +3666,20 @@
       <w:pPr>
         <w:pStyle w:val="Heading3"/>
       </w:pPr>
-      <w:bookmarkStart w:id="9" w:name="_Toc104214122"/>
+      <w:bookmarkStart w:id="9" w:name="_Toc104310067"/>
       <w:r>
         <w:t>Purpose</w:t>
       </w:r>
       <w:bookmarkEnd w:id="9"/>
     </w:p>
     <w:p>
-      <w:r>
-        <w:t>Provide a brief description of</w:t>
-      </w:r>
-      <w:r>
-        <w:t xml:space="preserve"> the testing method(s) that you used</w:t>
-      </w:r>
-      <w:r>
-        <w:t xml:space="preserve"> and what the results </w:t>
-      </w:r>
-      <w:r>
-        <w:t>it yielded</w:t>
-      </w:r>
-      <w:r>
-        <w:t xml:space="preserve">. Also, what </w:t>
-      </w:r>
-      <w:r>
-        <w:t>remediation was required if necessary</w:t>
-      </w:r>
-      <w:r>
-        <w:t xml:space="preserve"> and how it would be performed. </w:t>
+      <w:proofErr w:type="gramStart"/>
+      <w:r>
+        <w:t>In order to</w:t>
+      </w:r>
+      <w:proofErr w:type="gramEnd"/>
+      <w:r>
+        <w:t xml:space="preserve"> prevent appointments from being accidentally scheduled outside of business hours, validation is required both when creating and editing appointments within this application.</w:t>
       </w:r>
     </w:p>
     <w:p/>
@@ -3648,7 +3687,7 @@
       <w:pPr>
         <w:pStyle w:val="Heading3"/>
       </w:pPr>
-      <w:bookmarkStart w:id="10" w:name="_Toc104214123"/>
+      <w:bookmarkStart w:id="10" w:name="_Toc104310068"/>
       <w:r>
         <w:t>Overview</w:t>
       </w:r>
@@ -3656,34 +3695,60 @@
     </w:p>
     <w:p>
       <w:r>
-        <w:t>Here you go into more detail abou</w:t>
-      </w:r>
-      <w:r>
-        <w:t>t the test(s) and how it related</w:t>
-      </w:r>
-      <w:r>
-        <w:t xml:space="preserve"> to the overall project. You should include if a similar method was used in other parts of the application or why this was unique for a certain aspect of the code. Then, go into detail about </w:t>
-      </w:r>
-      <w:r>
-        <w:t>what functions were tested, how the tests were</w:t>
-      </w:r>
-      <w:r>
-        <w:t xml:space="preserve"> conducted, and how errors</w:t>
-      </w:r>
-      <w:r>
-        <w:t xml:space="preserve"> were</w:t>
-      </w:r>
-      <w:r>
-        <w:t xml:space="preserve"> dealt with. </w:t>
+        <w:t xml:space="preserve">In the two pages which use </w:t>
+      </w:r>
+      <w:proofErr w:type="spellStart"/>
+      <w:r>
+        <w:t>DateTime</w:t>
+      </w:r>
+      <w:proofErr w:type="spellEnd"/>
+      <w:r>
+        <w:t xml:space="preserve"> pickers to select the start time for an appointment (‘</w:t>
+      </w:r>
+      <w:proofErr w:type="spellStart"/>
+      <w:r>
+        <w:t>CreateAppointment</w:t>
+      </w:r>
+      <w:proofErr w:type="spellEnd"/>
+      <w:r>
+        <w:t>’ and ‘</w:t>
+      </w:r>
+      <w:proofErr w:type="spellStart"/>
+      <w:r>
+        <w:t>EditAppointment</w:t>
+      </w:r>
+      <w:proofErr w:type="spellEnd"/>
+      <w:r>
+        <w:t xml:space="preserve">’), a JavaScript function named </w:t>
+      </w:r>
+      <w:proofErr w:type="spellStart"/>
+      <w:proofErr w:type="gramStart"/>
+      <w:r>
+        <w:t>validateDateTime</w:t>
+      </w:r>
+      <w:proofErr w:type="spellEnd"/>
+      <w:r>
+        <w:t>(</w:t>
+      </w:r>
+      <w:proofErr w:type="gramEnd"/>
+      <w:r>
+        <w:t xml:space="preserve">) is called when the Submit button is clicked. This function is used to verify that the selected </w:t>
+      </w:r>
+      <w:proofErr w:type="spellStart"/>
+      <w:r>
+        <w:t>DateTime</w:t>
+      </w:r>
+      <w:proofErr w:type="spellEnd"/>
+      <w:r>
+        <w:t xml:space="preserve"> is not prior to the current moment, and that it falls between Monday and Friday and the hours of 8am to 5pm.</w:t>
       </w:r>
     </w:p>
     <w:p>
       <w:pPr>
         <w:pStyle w:val="Heading2"/>
       </w:pPr>
-      <w:bookmarkStart w:id="11" w:name="_Toc104214124"/>
-      <w:r>
-        <w:lastRenderedPageBreak/>
+      <w:bookmarkStart w:id="11" w:name="_Toc104310069"/>
+      <w:r>
         <w:t>Test Plan</w:t>
       </w:r>
       <w:bookmarkEnd w:id="11"/>
@@ -3692,7 +3757,7 @@
       <w:pPr>
         <w:pStyle w:val="Heading3"/>
       </w:pPr>
-      <w:bookmarkStart w:id="12" w:name="_Toc104214125"/>
+      <w:bookmarkStart w:id="12" w:name="_Toc104310070"/>
       <w:r>
         <w:t>Items</w:t>
       </w:r>
@@ -3700,20 +3765,36 @@
     </w:p>
     <w:p>
       <w:r>
-        <w:t>What is r</w:t>
-      </w:r>
-      <w:r>
-        <w:t>equired to complete the test(s)</w:t>
-      </w:r>
-      <w:r>
-        <w:t>?</w:t>
+        <w:t xml:space="preserve">A JavaScript </w:t>
+      </w:r>
+      <w:proofErr w:type="spellStart"/>
+      <w:r>
+        <w:t>DateTime</w:t>
+      </w:r>
+      <w:proofErr w:type="spellEnd"/>
+      <w:r>
+        <w:t xml:space="preserve"> picker plugin (</w:t>
+      </w:r>
+      <w:hyperlink r:id="rId15" w:history="1">
+        <w:r>
+          <w:rPr>
+            <w:rStyle w:val="Hyperlink"/>
+          </w:rPr>
+          <w:t>https://xdsoft.net/jqplugins/datetimepicker/</w:t>
+        </w:r>
+      </w:hyperlink>
+      <w:r>
+        <w:t xml:space="preserve">) </w:t>
+      </w:r>
+      <w:r>
+        <w:t>is used on these pages, so that a user can select a date and time from a calendar, as opposed to typing it in manually.</w:t>
       </w:r>
     </w:p>
     <w:p>
       <w:pPr>
         <w:pStyle w:val="Heading3"/>
       </w:pPr>
-      <w:bookmarkStart w:id="13" w:name="_Toc104214126"/>
+      <w:bookmarkStart w:id="13" w:name="_Toc104310071"/>
       <w:r>
         <w:t>Features</w:t>
       </w:r>
@@ -3725,35 +3806,45 @@
       </w:pPr>
       <w:r>
         <w:tab/>
-        <w:t>List the function/features that are part of each test.</w:t>
+      </w:r>
+      <w:r>
+        <w:t xml:space="preserve">When the user clicks the Submit button on the web form, the function </w:t>
+      </w:r>
+      <w:proofErr w:type="spellStart"/>
+      <w:proofErr w:type="gramStart"/>
+      <w:r>
+        <w:t>validateDateTime</w:t>
+      </w:r>
+      <w:proofErr w:type="spellEnd"/>
+      <w:r>
+        <w:t>(</w:t>
+      </w:r>
+      <w:proofErr w:type="gramEnd"/>
+      <w:r>
+        <w:t>) is called. The function gathers the values for the current date and time from the user’s system, as well as the selected date and time from the picker. It then verifies that the selected date and time falls within the allowed ranges.</w:t>
       </w:r>
     </w:p>
     <w:p>
       <w:pPr>
         <w:pStyle w:val="Heading3"/>
       </w:pPr>
-      <w:bookmarkStart w:id="14" w:name="_Toc104214127"/>
-      <w:r>
+      <w:bookmarkStart w:id="14" w:name="_Toc104310072"/>
+      <w:r>
+        <w:lastRenderedPageBreak/>
         <w:t>Deliverables</w:t>
       </w:r>
       <w:bookmarkEnd w:id="14"/>
     </w:p>
     <w:p>
       <w:r>
-        <w:t xml:space="preserve">List what the test(s) would produce. For </w:t>
-      </w:r>
-      <w:r>
-        <w:t>example,</w:t>
-      </w:r>
-      <w:r>
-        <w:t xml:space="preserve"> documentation or code notations. </w:t>
+        <w:t>The test produces an alert popup on the web page if the selected time is determined to not be valid, along with an appropriate error message to tell the user what went wrong. Once the user interacts with the alert, the picker data is cleared to allow them to select again.</w:t>
       </w:r>
     </w:p>
     <w:p>
       <w:pPr>
         <w:pStyle w:val="Heading3"/>
       </w:pPr>
-      <w:bookmarkStart w:id="15" w:name="_Toc104214128"/>
+      <w:bookmarkStart w:id="15" w:name="_Toc104310073"/>
       <w:r>
         <w:t>Tasks</w:t>
       </w:r>
@@ -3761,14 +3852,14 @@
     </w:p>
     <w:p>
       <w:r>
-        <w:t>List the tasks required to complete the testing and provide the outcomes you identified.</w:t>
+        <w:t>No additional steps must be taken to run this test, as it was left in place in the application. It was decided that this unit test also served as the most efficient way to validate the user’s input and ensure that clean values were sent to the database.</w:t>
       </w:r>
     </w:p>
     <w:p>
       <w:pPr>
         <w:pStyle w:val="Heading3"/>
       </w:pPr>
-      <w:bookmarkStart w:id="16" w:name="_Toc104214129"/>
+      <w:bookmarkStart w:id="16" w:name="_Toc104310074"/>
       <w:r>
         <w:t>Needs</w:t>
       </w:r>
@@ -3776,20 +3867,38 @@
     </w:p>
     <w:p>
       <w:r>
-        <w:t xml:space="preserve">Describe what </w:t>
-      </w:r>
-      <w:r>
-        <w:t xml:space="preserve">was </w:t>
-      </w:r>
-      <w:r>
-        <w:t xml:space="preserve">needed to be running or what support items had to be in place to perform the test?  Specify versions if appropriate and other technical requirements. If a testing package and/or library was employed, be sure to identify it/them. </w:t>
+        <w:t>Requirements for this test involve two applications:</w:t>
       </w:r>
     </w:p>
     <w:p>
       <w:pPr>
+        <w:pStyle w:val="ListParagraph"/>
+        <w:numPr>
+          <w:ilvl w:val="0"/>
+          <w:numId w:val="41"/>
+        </w:numPr>
+      </w:pPr>
+      <w:r>
+        <w:t>Visual Studio 2019 is used to run the application itself</w:t>
+      </w:r>
+    </w:p>
+    <w:p>
+      <w:pPr>
+        <w:pStyle w:val="ListParagraph"/>
+        <w:numPr>
+          <w:ilvl w:val="0"/>
+          <w:numId w:val="41"/>
+        </w:numPr>
+      </w:pPr>
+      <w:r>
+        <w:t xml:space="preserve">MySQL Workbench is used to host the database </w:t>
+      </w:r>
+    </w:p>
+    <w:p>
+      <w:pPr>
         <w:pStyle w:val="Heading3"/>
       </w:pPr>
-      <w:bookmarkStart w:id="17" w:name="_Toc104214130"/>
+      <w:bookmarkStart w:id="17" w:name="_Toc104310075"/>
       <w:r>
         <w:t>Pass/Fail Criteria</w:t>
       </w:r>
@@ -3797,17 +3906,14 @@
     </w:p>
     <w:p>
       <w:r>
-        <w:t xml:space="preserve">Describe the criteria you used to determine the success of the test and what the protocol was for a positive result. </w:t>
-      </w:r>
-      <w:r>
-        <w:t xml:space="preserve">Also describe what the recourse was if the test failed including remediation strategies and documentation requirements. </w:t>
+        <w:t>The result is considered a failure when a selected date time is rejected, resulting in the error message being presented to the user as an alert message within the web browser. It is considered a success when the date time is accepted, and the appointment is created or updated within the database.</w:t>
       </w:r>
     </w:p>
     <w:p>
       <w:pPr>
         <w:pStyle w:val="Heading2"/>
       </w:pPr>
-      <w:bookmarkStart w:id="18" w:name="_Toc104214131"/>
+      <w:bookmarkStart w:id="18" w:name="_Toc104310076"/>
       <w:r>
         <w:t>Specifications</w:t>
       </w:r>
@@ -3815,43 +3921,52 @@
     </w:p>
     <w:p>
       <w:r>
-        <w:t xml:space="preserve">Provide sample code that represents what </w:t>
-      </w:r>
-      <w:r>
-        <w:t xml:space="preserve">testing code </w:t>
-      </w:r>
-      <w:r>
-        <w:t xml:space="preserve">was used. Screenshots are acceptable. </w:t>
+        <w:t xml:space="preserve">Below is a screenshot of the </w:t>
+      </w:r>
+      <w:proofErr w:type="spellStart"/>
+      <w:proofErr w:type="gramStart"/>
+      <w:r>
+        <w:t>validateDateTime</w:t>
+      </w:r>
+      <w:proofErr w:type="spellEnd"/>
+      <w:r>
+        <w:t>(</w:t>
+      </w:r>
+      <w:proofErr w:type="gramEnd"/>
+      <w:r>
+        <w:t xml:space="preserve">) function. This JavaScript function is located within the ‘@section Scripts’ section of the </w:t>
+      </w:r>
+      <w:proofErr w:type="spellStart"/>
+      <w:r>
+        <w:t>CreateAppointment.cshtml</w:t>
+      </w:r>
+      <w:proofErr w:type="spellEnd"/>
+      <w:r>
+        <w:t xml:space="preserve"> and </w:t>
+      </w:r>
+      <w:proofErr w:type="spellStart"/>
+      <w:r>
+        <w:t>EditAppointment.cshtml</w:t>
+      </w:r>
+      <w:proofErr w:type="spellEnd"/>
+      <w:r>
+        <w:t xml:space="preserve"> pages.</w:t>
       </w:r>
     </w:p>
     <w:p>
+      <w:pPr>
+        <w:ind w:firstLine="0"/>
+      </w:pPr>
       <w:r>
         <w:rPr>
           <w:noProof/>
-          <w:lang w:eastAsia="en-US"/>
         </w:rPr>
         <w:lastRenderedPageBreak/>
         <w:drawing>
-          <wp:anchor distT="0" distB="0" distL="114300" distR="114300" simplePos="0" relativeHeight="251666432" behindDoc="1" locked="0" layoutInCell="1" allowOverlap="1" wp14:anchorId="67D8154E" wp14:editId="67D8154F">
-            <wp:simplePos x="0" y="0"/>
-            <wp:positionH relativeFrom="column">
-              <wp:posOffset>1524000</wp:posOffset>
-            </wp:positionH>
-            <wp:positionV relativeFrom="paragraph">
-              <wp:posOffset>57785</wp:posOffset>
-            </wp:positionV>
-            <wp:extent cx="3886200" cy="2768600"/>
-            <wp:effectExtent l="0" t="0" r="0" b="0"/>
-            <wp:wrapTight wrapText="bothSides">
-              <wp:wrapPolygon edited="0">
-                <wp:start x="0" y="0"/>
-                <wp:lineTo x="0" y="21402"/>
-                <wp:lineTo x="21494" y="21402"/>
-                <wp:lineTo x="21494" y="0"/>
-                <wp:lineTo x="0" y="0"/>
-              </wp:wrapPolygon>
-            </wp:wrapTight>
-            <wp:docPr id="3" name="Picture 3"/>
+          <wp:inline distT="0" distB="0" distL="0" distR="0" wp14:anchorId="259160CB" wp14:editId="6C1D15B1">
+            <wp:extent cx="5939790" cy="4842510"/>
+            <wp:effectExtent l="0" t="0" r="3810" b="0"/>
+            <wp:docPr id="21" name="Picture 21"/>
             <wp:cNvGraphicFramePr>
               <a:graphicFrameLocks xmlns:a="http://schemas.openxmlformats.org/drawingml/2006/main" noChangeAspect="1"/>
             </wp:cNvGraphicFramePr>
@@ -3859,65 +3974,49 @@
               <a:graphicData uri="http://schemas.openxmlformats.org/drawingml/2006/picture">
                 <pic:pic xmlns:pic="http://schemas.openxmlformats.org/drawingml/2006/picture">
                   <pic:nvPicPr>
-                    <pic:cNvPr id="1683835225" name="testing1.jpg"/>
-                    <pic:cNvPicPr/>
+                    <pic:cNvPr id="0" name="Picture 5"/>
+                    <pic:cNvPicPr>
+                      <a:picLocks noChangeAspect="1" noChangeArrowheads="1"/>
+                    </pic:cNvPicPr>
                   </pic:nvPicPr>
                   <pic:blipFill>
-                    <a:blip r:embed="rId14">
+                    <a:blip r:embed="rId16">
                       <a:extLst>
                         <a:ext uri="{28A0092B-C50C-407E-A947-70E740481C1C}">
                           <a14:useLocalDpi xmlns:a14="http://schemas.microsoft.com/office/drawing/2010/main" val="0"/>
                         </a:ext>
                       </a:extLst>
                     </a:blip>
+                    <a:srcRect/>
                     <a:stretch>
                       <a:fillRect/>
                     </a:stretch>
                   </pic:blipFill>
-                  <pic:spPr>
+                  <pic:spPr bwMode="auto">
                     <a:xfrm>
                       <a:off x="0" y="0"/>
-                      <a:ext cx="3886200" cy="2768600"/>
+                      <a:ext cx="5939790" cy="4842510"/>
                     </a:xfrm>
                     <a:prstGeom prst="rect">
                       <a:avLst/>
                     </a:prstGeom>
+                    <a:noFill/>
+                    <a:ln>
+                      <a:noFill/>
+                    </a:ln>
                   </pic:spPr>
                 </pic:pic>
               </a:graphicData>
             </a:graphic>
-            <wp14:sizeRelH relativeFrom="margin">
-              <wp14:pctWidth>0</wp14:pctWidth>
-            </wp14:sizeRelH>
-            <wp14:sizeRelV relativeFrom="margin">
-              <wp14:pctHeight>0</wp14:pctHeight>
-            </wp14:sizeRelV>
-          </wp:anchor>
+          </wp:inline>
         </w:drawing>
       </w:r>
-    </w:p>
-    <w:p/>
-    <w:p>
-      <w:pPr>
-        <w:pStyle w:val="Heading2"/>
-      </w:pPr>
     </w:p>
     <w:p>
       <w:pPr>
         <w:pStyle w:val="Heading2"/>
       </w:pPr>
-    </w:p>
-    <w:p/>
-    <w:p>
-      <w:pPr>
-        <w:pStyle w:val="Heading2"/>
-      </w:pPr>
-    </w:p>
-    <w:p>
-      <w:pPr>
-        <w:pStyle w:val="Heading2"/>
-      </w:pPr>
-      <w:bookmarkStart w:id="19" w:name="_Toc104214132"/>
+      <w:bookmarkStart w:id="19" w:name="_Toc104310077"/>
       <w:r>
         <w:t>Procedures</w:t>
       </w:r>
@@ -3925,51 +4024,115 @@
     </w:p>
     <w:p>
       <w:r>
-        <w:t>Provide a detailed list of the steps you used to complete the testing process. Be sure to mention if iterations were/are part of the process used and when pass/fail results were provided.</w:t>
+        <w:t>The procedures I used for performing this test are as follows:</w:t>
       </w:r>
     </w:p>
     <w:p>
       <w:pPr>
+        <w:pStyle w:val="ListParagraph"/>
+        <w:numPr>
+          <w:ilvl w:val="0"/>
+          <w:numId w:val="42"/>
+        </w:numPr>
+      </w:pPr>
+      <w:r>
+        <w:t>Navigated to the Create New Appointment page.</w:t>
+      </w:r>
+    </w:p>
+    <w:p>
+      <w:pPr>
+        <w:pStyle w:val="ListParagraph"/>
+        <w:numPr>
+          <w:ilvl w:val="0"/>
+          <w:numId w:val="42"/>
+        </w:numPr>
+      </w:pPr>
+      <w:r>
+        <w:t>Ensured that a valid user was selected from the Customer Name dropdown list.</w:t>
+      </w:r>
+    </w:p>
+    <w:p>
+      <w:pPr>
+        <w:pStyle w:val="ListParagraph"/>
+        <w:numPr>
+          <w:ilvl w:val="0"/>
+          <w:numId w:val="42"/>
+        </w:numPr>
+      </w:pPr>
+      <w:r>
+        <w:t>Selected a date and time prior to the current date and time.</w:t>
+      </w:r>
+    </w:p>
+    <w:p>
+      <w:pPr>
+        <w:pStyle w:val="ListParagraph"/>
+        <w:numPr>
+          <w:ilvl w:val="0"/>
+          <w:numId w:val="42"/>
+        </w:numPr>
+      </w:pPr>
+      <w:r>
+        <w:t xml:space="preserve">Clicked on the Create/Submit button </w:t>
+      </w:r>
+      <w:proofErr w:type="gramStart"/>
+      <w:r>
+        <w:t>in order to</w:t>
+      </w:r>
+      <w:proofErr w:type="gramEnd"/>
+      <w:r>
+        <w:t xml:space="preserve"> run the validation script.</w:t>
+      </w:r>
+    </w:p>
+    <w:p>
+      <w:pPr>
+        <w:pStyle w:val="ListParagraph"/>
+        <w:numPr>
+          <w:ilvl w:val="0"/>
+          <w:numId w:val="42"/>
+        </w:numPr>
+      </w:pPr>
+      <w:r>
+        <w:t>Verified that the appropriate error message was generated by the web page, and that it did not allow the invalid data to be submitted.</w:t>
+      </w:r>
+    </w:p>
+    <w:p>
+      <w:pPr>
         <w:pStyle w:val="Heading2"/>
       </w:pPr>
-      <w:bookmarkStart w:id="20" w:name="_Toc104214133"/>
-      <w:r>
+      <w:bookmarkStart w:id="20" w:name="_Toc104310078"/>
+      <w:r>
+        <w:lastRenderedPageBreak/>
         <w:t>Results</w:t>
       </w:r>
       <w:bookmarkEnd w:id="20"/>
     </w:p>
     <w:p>
       <w:r>
-        <w:t>Here you will describe and provide examples of the testing results. If you were using a testing package include a screenshot of the interface. Screenshot work best.</w:t>
+        <w:t xml:space="preserve">The resulting error message is sent to the user as an alert, requiring them to acknowledge the error and correct the mistake </w:t>
+      </w:r>
+      <w:proofErr w:type="gramStart"/>
+      <w:r>
+        <w:t>in order to</w:t>
+      </w:r>
+      <w:proofErr w:type="gramEnd"/>
+      <w:r>
+        <w:t xml:space="preserve"> proceed.</w:t>
       </w:r>
     </w:p>
     <w:p>
+      <w:pPr>
+        <w:ind w:firstLine="0"/>
+      </w:pPr>
       <w:r>
         <w:rPr>
           <w:noProof/>
           <w:lang w:eastAsia="en-US"/>
         </w:rPr>
         <w:drawing>
-          <wp:anchor distT="0" distB="0" distL="114300" distR="114300" simplePos="0" relativeHeight="251667456" behindDoc="1" locked="0" layoutInCell="1" allowOverlap="1" wp14:anchorId="67D81550" wp14:editId="67D81551">
-            <wp:simplePos x="0" y="0"/>
-            <wp:positionH relativeFrom="column">
-              <wp:posOffset>457200</wp:posOffset>
-            </wp:positionH>
-            <wp:positionV relativeFrom="paragraph">
-              <wp:posOffset>3810</wp:posOffset>
-            </wp:positionV>
-            <wp:extent cx="5534025" cy="2343150"/>
-            <wp:effectExtent l="0" t="0" r="9525" b="0"/>
-            <wp:wrapTight wrapText="bothSides">
-              <wp:wrapPolygon edited="0">
-                <wp:start x="0" y="0"/>
-                <wp:lineTo x="0" y="21424"/>
-                <wp:lineTo x="21563" y="21424"/>
-                <wp:lineTo x="21563" y="0"/>
-                <wp:lineTo x="0" y="0"/>
-              </wp:wrapPolygon>
-            </wp:wrapTight>
-            <wp:docPr id="4" name="Picture 4"/>
+          <wp:inline distT="0" distB="0" distL="0" distR="0" wp14:anchorId="61BCB3D4" wp14:editId="5B92A2DC">
+            <wp:extent cx="4319066" cy="4110824"/>
+            <wp:effectExtent l="0" t="0" r="5715" b="4445"/>
+            <wp:docPr id="22" name="Picture 22"/>
             <wp:cNvGraphicFramePr>
               <a:graphicFrameLocks xmlns:a="http://schemas.openxmlformats.org/drawingml/2006/main" noChangeAspect="1"/>
             </wp:cNvGraphicFramePr>
@@ -3977,34 +4140,41 @@
               <a:graphicData uri="http://schemas.openxmlformats.org/drawingml/2006/picture">
                 <pic:pic xmlns:pic="http://schemas.openxmlformats.org/drawingml/2006/picture">
                   <pic:nvPicPr>
-                    <pic:cNvPr id="1507146300" name="Test results.jpg"/>
-                    <pic:cNvPicPr/>
+                    <pic:cNvPr id="0" name="Picture 6"/>
+                    <pic:cNvPicPr>
+                      <a:picLocks noChangeAspect="1" noChangeArrowheads="1"/>
+                    </pic:cNvPicPr>
                   </pic:nvPicPr>
                   <pic:blipFill>
-                    <a:blip r:embed="rId15">
+                    <a:blip r:embed="rId17">
                       <a:extLst>
                         <a:ext uri="{28A0092B-C50C-407E-A947-70E740481C1C}">
                           <a14:useLocalDpi xmlns:a14="http://schemas.microsoft.com/office/drawing/2010/main" val="0"/>
                         </a:ext>
                       </a:extLst>
                     </a:blip>
+                    <a:srcRect/>
                     <a:stretch>
                       <a:fillRect/>
                     </a:stretch>
                   </pic:blipFill>
-                  <pic:spPr>
+                  <pic:spPr bwMode="auto">
                     <a:xfrm>
                       <a:off x="0" y="0"/>
-                      <a:ext cx="5534025" cy="2343150"/>
+                      <a:ext cx="4330133" cy="4121357"/>
                     </a:xfrm>
                     <a:prstGeom prst="rect">
                       <a:avLst/>
                     </a:prstGeom>
+                    <a:noFill/>
+                    <a:ln>
+                      <a:noFill/>
+                    </a:ln>
                   </pic:spPr>
                 </pic:pic>
               </a:graphicData>
             </a:graphic>
-          </wp:anchor>
+          </wp:inline>
         </w:drawing>
       </w:r>
     </w:p>
@@ -4014,9 +4184,8 @@
       <w:pPr>
         <w:pStyle w:val="Heading1"/>
       </w:pPr>
-      <w:bookmarkStart w:id="21" w:name="_Toc104214134"/>
-      <w:r>
-        <w:lastRenderedPageBreak/>
+      <w:bookmarkStart w:id="21" w:name="_Toc104310079"/>
+      <w:r>
         <w:t>C4. Source Code</w:t>
       </w:r>
       <w:bookmarkEnd w:id="21"/>
@@ -4026,17 +4195,11 @@
         <w:t>The attached zip “Mason_capstone.zip” contains the source code for the application.</w:t>
       </w:r>
     </w:p>
-    <w:p/>
     <w:p>
       <w:pPr>
         <w:pStyle w:val="Heading1"/>
       </w:pPr>
-    </w:p>
-    <w:p>
-      <w:pPr>
-        <w:pStyle w:val="Heading1"/>
-      </w:pPr>
-      <w:bookmarkStart w:id="22" w:name="_Toc104214135"/>
+      <w:bookmarkStart w:id="22" w:name="_Toc104310080"/>
       <w:r>
         <w:t xml:space="preserve">C5. Link to </w:t>
       </w:r>
@@ -4050,7 +4213,11 @@
         <w:t xml:space="preserve">The attached zip “Mason_capstone.zip” contains the source code for the application. Once extracted, </w:t>
       </w:r>
       <w:r>
-        <w:t xml:space="preserve">navigate to /SchedulerWebApp/SchedulerWebApp/ and launch ‘SchedulerWebApp.sln’ into Visual Studio 2019, then press Ctrl+F5 to ‘Start without debugging’, which will launch the website into your default web browser. The login page will require a username of ‘test’ as well as a password of ‘test’ to access the remainder of the site. </w:t>
+        <w:t xml:space="preserve">navigate to /SchedulerWebApp/SchedulerWebApp/ and launch ‘SchedulerWebApp.sln’ into Visual Studio 2019, then press Ctrl+F5 to ‘Start without </w:t>
+      </w:r>
+      <w:r>
+        <w:lastRenderedPageBreak/>
+        <w:t xml:space="preserve">debugging’, which will launch the website into your default web browser. The login page will require a username of ‘test’ as well as a password of ‘test’ to access the remainder of the site. </w:t>
       </w:r>
     </w:p>
     <w:p>
@@ -4066,53 +4233,7 @@
           <w:szCs w:val="32"/>
         </w:rPr>
       </w:pPr>
-    </w:p>
-    <w:p/>
-    <w:p/>
-    <w:p/>
-    <w:p/>
-    <w:p/>
-    <w:p/>
-    <w:p/>
-    <w:p/>
-    <w:p/>
-    <w:p/>
-    <w:p>
-      <w:pPr>
-        <w:rPr>
-          <w:rFonts w:asciiTheme="majorHAnsi" w:eastAsiaTheme="majorEastAsia" w:hAnsiTheme="majorHAnsi" w:cstheme="majorBidi"/>
-          <w:b/>
-          <w:bCs/>
-          <w:sz w:val="32"/>
-          <w:szCs w:val="32"/>
-        </w:rPr>
-      </w:pPr>
-      <w:r>
-        <w:rPr>
-          <w:sz w:val="32"/>
-          <w:szCs w:val="32"/>
-        </w:rPr>
-        <w:br w:type="page"/>
-      </w:r>
-    </w:p>
-    <w:p>
-      <w:pPr>
-        <w:pStyle w:val="Heading1"/>
-        <w:rPr>
-          <w:sz w:val="32"/>
-          <w:szCs w:val="32"/>
-        </w:rPr>
-      </w:pPr>
-    </w:p>
-    <w:p>
-      <w:pPr>
-        <w:pStyle w:val="Heading1"/>
-        <w:rPr>
-          <w:sz w:val="32"/>
-          <w:szCs w:val="32"/>
-        </w:rPr>
-      </w:pPr>
-      <w:bookmarkStart w:id="23" w:name="_Toc104214136"/>
+      <w:bookmarkStart w:id="23" w:name="_Toc104310081"/>
       <w:r>
         <w:rPr>
           <w:sz w:val="32"/>
@@ -4126,7 +4247,7 @@
       <w:pPr>
         <w:pStyle w:val="Heading2"/>
       </w:pPr>
-      <w:bookmarkStart w:id="24" w:name="_Toc104214137"/>
+      <w:bookmarkStart w:id="24" w:name="_Toc104310082"/>
       <w:r>
         <w:t>Introduction</w:t>
       </w:r>
@@ -4162,7 +4283,7 @@
       <w:pPr>
         <w:pStyle w:val="Heading2"/>
       </w:pPr>
-      <w:bookmarkStart w:id="25" w:name="_Toc104214138"/>
+      <w:bookmarkStart w:id="25" w:name="_Toc104310083"/>
       <w:r>
         <w:t>Installation</w:t>
       </w:r>
@@ -4241,7 +4362,7 @@
       <w:r>
         <w:t xml:space="preserve">(Note: WGU course instructions have us hosting this application on a Virtual Machine hosted by the school. The link from the course itself is for the Java track and does not have the required software installed. I am using the link from C969 which is compatible with C# applications, at </w:t>
       </w:r>
-      <w:hyperlink r:id="rId16" w:history="1">
+      <w:hyperlink r:id="rId18" w:history="1">
         <w:r>
           <w:rPr>
             <w:rStyle w:val="Hyperlink"/>
@@ -4271,9 +4392,10 @@
         </w:numPr>
       </w:pPr>
       <w:r>
+        <w:lastRenderedPageBreak/>
         <w:t xml:space="preserve">Update .NET on the VM to version 4.8 via the URL </w:t>
       </w:r>
-      <w:hyperlink r:id="rId17" w:history="1">
+      <w:hyperlink r:id="rId19" w:history="1">
         <w:r>
           <w:rPr>
             <w:rStyle w:val="Hyperlink"/>
@@ -4306,7 +4428,6 @@
         </w:numPr>
       </w:pPr>
       <w:r>
-        <w:lastRenderedPageBreak/>
         <w:t>From the Solution Explorer window, right-click on SchedulerWebApp, then click on Properties at the bottom of the window.</w:t>
       </w:r>
     </w:p>
@@ -4321,7 +4442,7 @@
       <w:r>
         <w:t xml:space="preserve">In the new Properties window, select the radio button for ‘Start URL’ and enter </w:t>
       </w:r>
-      <w:hyperlink r:id="rId18" w:history="1">
+      <w:hyperlink r:id="rId20" w:history="1">
         <w:r>
           <w:rPr>
             <w:rStyle w:val="Hyperlink"/>
@@ -4385,7 +4506,7 @@
       <w:pPr>
         <w:pStyle w:val="Heading2"/>
       </w:pPr>
-      <w:bookmarkStart w:id="26" w:name="_Toc104214139"/>
+      <w:bookmarkStart w:id="26" w:name="_Toc104310084"/>
       <w:r>
         <w:t>Using the Application:</w:t>
       </w:r>
@@ -4446,6 +4567,7 @@
         <w:rPr>
           <w:iCs/>
         </w:rPr>
+        <w:lastRenderedPageBreak/>
         <w:t xml:space="preserve">Enter your credentials in the </w:t>
       </w:r>
       <w:proofErr w:type="gramStart"/>
@@ -4491,7 +4613,7 @@
                     </pic:cNvPicPr>
                   </pic:nvPicPr>
                   <pic:blipFill>
-                    <a:blip r:embed="rId11">
+                    <a:blip r:embed="rId12">
                       <a:extLst>
                         <a:ext uri="{28A0092B-C50C-407E-A947-70E740481C1C}">
                           <a14:useLocalDpi xmlns:a14="http://schemas.microsoft.com/office/drawing/2010/main" val="0"/>
@@ -4538,7 +4660,6 @@
         <w:rPr>
           <w:iCs/>
         </w:rPr>
-        <w:lastRenderedPageBreak/>
         <w:t>For this version of the application, user accounts must be created by an administrator with access to the database. Password resets must similarly go through a local administrator.</w:t>
       </w:r>
     </w:p>
@@ -4549,7 +4670,7 @@
           <w:iCs/>
         </w:rPr>
       </w:pPr>
-      <w:bookmarkStart w:id="27" w:name="_Toc104214140"/>
+      <w:bookmarkStart w:id="27" w:name="_Toc104310085"/>
       <w:r>
         <w:rPr>
           <w:iCs/>
@@ -4580,10 +4701,11 @@
         <w:rPr>
           <w:noProof/>
         </w:rPr>
+        <w:lastRenderedPageBreak/>
         <w:drawing>
-          <wp:inline distT="0" distB="0" distL="0" distR="0" wp14:anchorId="72A13CE0" wp14:editId="42CFB6C8">
-            <wp:extent cx="4138358" cy="2920621"/>
-            <wp:effectExtent l="0" t="0" r="0" b="0"/>
+          <wp:inline distT="0" distB="0" distL="0" distR="0" wp14:anchorId="72A13CE0" wp14:editId="5D99DA3B">
+            <wp:extent cx="4063116" cy="2867521"/>
+            <wp:effectExtent l="0" t="0" r="0" b="9525"/>
             <wp:docPr id="6" name="Picture 6"/>
             <wp:cNvGraphicFramePr>
               <a:graphicFrameLocks xmlns:a="http://schemas.openxmlformats.org/drawingml/2006/main" noChangeAspect="1"/>
@@ -4598,7 +4720,7 @@
                     </pic:cNvPicPr>
                   </pic:nvPicPr>
                   <pic:blipFill>
-                    <a:blip r:embed="rId19">
+                    <a:blip r:embed="rId21">
                       <a:extLst>
                         <a:ext uri="{28A0092B-C50C-407E-A947-70E740481C1C}">
                           <a14:useLocalDpi xmlns:a14="http://schemas.microsoft.com/office/drawing/2010/main" val="0"/>
@@ -4613,7 +4735,7 @@
                   <pic:spPr bwMode="auto">
                     <a:xfrm>
                       <a:off x="0" y="0"/>
-                      <a:ext cx="4161691" cy="2937088"/>
+                      <a:ext cx="4112387" cy="2902294"/>
                     </a:xfrm>
                     <a:prstGeom prst="rect">
                       <a:avLst/>
@@ -4637,7 +4759,7 @@
           <w:iCs/>
         </w:rPr>
       </w:pPr>
-      <w:bookmarkStart w:id="28" w:name="_Toc104214141"/>
+      <w:bookmarkStart w:id="28" w:name="_Toc104310086"/>
       <w:r>
         <w:rPr>
           <w:iCs/>
@@ -4677,7 +4799,6 @@
           <w:iCs/>
           <w:noProof/>
         </w:rPr>
-        <w:lastRenderedPageBreak/>
         <w:drawing>
           <wp:inline distT="0" distB="0" distL="0" distR="0" wp14:anchorId="2DC1367A" wp14:editId="508212A3">
             <wp:extent cx="4842923" cy="2640842"/>
@@ -4696,7 +4817,7 @@
                     </pic:cNvPicPr>
                   </pic:nvPicPr>
                   <pic:blipFill>
-                    <a:blip r:embed="rId20">
+                    <a:blip r:embed="rId22">
                       <a:extLst>
                         <a:ext uri="{28A0092B-C50C-407E-A947-70E740481C1C}">
                           <a14:useLocalDpi xmlns:a14="http://schemas.microsoft.com/office/drawing/2010/main" val="0"/>
@@ -4732,7 +4853,7 @@
       <w:pPr>
         <w:pStyle w:val="Heading3"/>
       </w:pPr>
-      <w:bookmarkStart w:id="29" w:name="_Toc104214142"/>
+      <w:bookmarkStart w:id="29" w:name="_Toc104310087"/>
       <w:r>
         <w:t>View All Appointments</w:t>
       </w:r>
@@ -4747,7 +4868,11 @@
         </w:numPr>
       </w:pPr>
       <w:r>
-        <w:t>The View All Appointments page will similarly provide a list of all existing appointments. The same Create New, Edit, and Delete links exist. Additionally, there is a search filter which allows the user to refine the view to specific customer names.</w:t>
+        <w:t xml:space="preserve">The View All Appointments page will similarly provide a list of all existing appointments. The same Create New, Edit, and Delete links exist. Additionally, </w:t>
+      </w:r>
+      <w:r>
+        <w:lastRenderedPageBreak/>
+        <w:t>there is a search filter which allows the user to refine the view to specific customer names.</w:t>
       </w:r>
     </w:p>
     <w:p>
@@ -4776,7 +4901,7 @@
                     </pic:cNvPicPr>
                   </pic:nvPicPr>
                   <pic:blipFill>
-                    <a:blip r:embed="rId13">
+                    <a:blip r:embed="rId14">
                       <a:extLst>
                         <a:ext uri="{28A0092B-C50C-407E-A947-70E740481C1C}">
                           <a14:useLocalDpi xmlns:a14="http://schemas.microsoft.com/office/drawing/2010/main" val="0"/>
@@ -4815,12 +4940,11 @@
           <w:iCs/>
         </w:rPr>
       </w:pPr>
-      <w:bookmarkStart w:id="30" w:name="_Toc104214143"/>
+      <w:bookmarkStart w:id="30" w:name="_Toc104310088"/>
       <w:r>
         <w:rPr>
           <w:iCs/>
         </w:rPr>
-        <w:lastRenderedPageBreak/>
         <w:t>Reports</w:t>
       </w:r>
       <w:bookmarkEnd w:id="30"/>
@@ -4868,9 +4992,9 @@
           <w:noProof/>
         </w:rPr>
         <w:drawing>
-          <wp:inline distT="0" distB="0" distL="0" distR="0" wp14:anchorId="5F1A6666" wp14:editId="55F628AA">
-            <wp:extent cx="5138191" cy="3568738"/>
-            <wp:effectExtent l="0" t="0" r="5715" b="0"/>
+          <wp:inline distT="0" distB="0" distL="0" distR="0" wp14:anchorId="5F1A6666" wp14:editId="32B97243">
+            <wp:extent cx="4338836" cy="3013544"/>
+            <wp:effectExtent l="0" t="0" r="5080" b="0"/>
             <wp:docPr id="11" name="Picture 11"/>
             <wp:cNvGraphicFramePr>
               <a:graphicFrameLocks xmlns:a="http://schemas.openxmlformats.org/drawingml/2006/main" noChangeAspect="1"/>
@@ -4885,7 +5009,7 @@
                     </pic:cNvPicPr>
                   </pic:nvPicPr>
                   <pic:blipFill>
-                    <a:blip r:embed="rId21">
+                    <a:blip r:embed="rId23">
                       <a:extLst>
                         <a:ext uri="{28A0092B-C50C-407E-A947-70E740481C1C}">
                           <a14:useLocalDpi xmlns:a14="http://schemas.microsoft.com/office/drawing/2010/main" val="0"/>
@@ -4900,7 +5024,7 @@
                   <pic:spPr bwMode="auto">
                     <a:xfrm>
                       <a:off x="0" y="0"/>
-                      <a:ext cx="5159826" cy="3583764"/>
+                      <a:ext cx="4372559" cy="3036967"/>
                     </a:xfrm>
                     <a:prstGeom prst="rect">
                       <a:avLst/>
@@ -4917,27 +5041,9 @@
         </w:drawing>
       </w:r>
     </w:p>
-    <w:p>
-      <w:pPr>
-        <w:pStyle w:val="ListParagraph"/>
-        <w:ind w:left="1080"/>
-        <w:rPr>
-          <w:iCs/>
-        </w:rPr>
-      </w:pPr>
-    </w:p>
-    <w:p>
-      <w:pPr>
-        <w:pStyle w:val="Bibliography"/>
-        <w:ind w:left="0" w:firstLine="0"/>
-        <w:rPr>
-          <w:noProof/>
-        </w:rPr>
-      </w:pPr>
-    </w:p>
     <w:sectPr>
-      <w:headerReference w:type="default" r:id="rId22"/>
-      <w:headerReference w:type="first" r:id="rId23"/>
+      <w:headerReference w:type="default" r:id="rId24"/>
+      <w:headerReference w:type="first" r:id="rId25"/>
       <w:footnotePr>
         <w:pos w:val="beneathText"/>
       </w:footnotePr>
@@ -6558,6 +6664,92 @@
     </w:lvl>
   </w:abstractNum>
   <w:abstractNum w:abstractNumId="23" w15:restartNumberingAfterBreak="0">
+    <w:nsid w:val="3FA56CD1"/>
+    <w:multiLevelType w:val="hybridMultilevel"/>
+    <w:tmpl w:val="D1761AD2"/>
+    <w:lvl w:ilvl="0" w:tplc="0409000F">
+      <w:start w:val="1"/>
+      <w:numFmt w:val="decimal"/>
+      <w:lvlText w:val="%1."/>
+      <w:lvlJc w:val="left"/>
+      <w:pPr>
+        <w:ind w:left="1440" w:hanging="360"/>
+      </w:pPr>
+    </w:lvl>
+    <w:lvl w:ilvl="1" w:tplc="04090019" w:tentative="1">
+      <w:start w:val="1"/>
+      <w:numFmt w:val="lowerLetter"/>
+      <w:lvlText w:val="%2."/>
+      <w:lvlJc w:val="left"/>
+      <w:pPr>
+        <w:ind w:left="2160" w:hanging="360"/>
+      </w:pPr>
+    </w:lvl>
+    <w:lvl w:ilvl="2" w:tplc="0409001B" w:tentative="1">
+      <w:start w:val="1"/>
+      <w:numFmt w:val="lowerRoman"/>
+      <w:lvlText w:val="%3."/>
+      <w:lvlJc w:val="right"/>
+      <w:pPr>
+        <w:ind w:left="2880" w:hanging="180"/>
+      </w:pPr>
+    </w:lvl>
+    <w:lvl w:ilvl="3" w:tplc="0409000F" w:tentative="1">
+      <w:start w:val="1"/>
+      <w:numFmt w:val="decimal"/>
+      <w:lvlText w:val="%4."/>
+      <w:lvlJc w:val="left"/>
+      <w:pPr>
+        <w:ind w:left="3600" w:hanging="360"/>
+      </w:pPr>
+    </w:lvl>
+    <w:lvl w:ilvl="4" w:tplc="04090019" w:tentative="1">
+      <w:start w:val="1"/>
+      <w:numFmt w:val="lowerLetter"/>
+      <w:lvlText w:val="%5."/>
+      <w:lvlJc w:val="left"/>
+      <w:pPr>
+        <w:ind w:left="4320" w:hanging="360"/>
+      </w:pPr>
+    </w:lvl>
+    <w:lvl w:ilvl="5" w:tplc="0409001B" w:tentative="1">
+      <w:start w:val="1"/>
+      <w:numFmt w:val="lowerRoman"/>
+      <w:lvlText w:val="%6."/>
+      <w:lvlJc w:val="right"/>
+      <w:pPr>
+        <w:ind w:left="5040" w:hanging="180"/>
+      </w:pPr>
+    </w:lvl>
+    <w:lvl w:ilvl="6" w:tplc="0409000F" w:tentative="1">
+      <w:start w:val="1"/>
+      <w:numFmt w:val="decimal"/>
+      <w:lvlText w:val="%7."/>
+      <w:lvlJc w:val="left"/>
+      <w:pPr>
+        <w:ind w:left="5760" w:hanging="360"/>
+      </w:pPr>
+    </w:lvl>
+    <w:lvl w:ilvl="7" w:tplc="04090019" w:tentative="1">
+      <w:start w:val="1"/>
+      <w:numFmt w:val="lowerLetter"/>
+      <w:lvlText w:val="%8."/>
+      <w:lvlJc w:val="left"/>
+      <w:pPr>
+        <w:ind w:left="6480" w:hanging="360"/>
+      </w:pPr>
+    </w:lvl>
+    <w:lvl w:ilvl="8" w:tplc="0409001B" w:tentative="1">
+      <w:start w:val="1"/>
+      <w:numFmt w:val="lowerRoman"/>
+      <w:lvlText w:val="%9."/>
+      <w:lvlJc w:val="right"/>
+      <w:pPr>
+        <w:ind w:left="7200" w:hanging="180"/>
+      </w:pPr>
+    </w:lvl>
+  </w:abstractNum>
+  <w:abstractNum w:abstractNumId="24" w15:restartNumberingAfterBreak="0">
     <w:nsid w:val="3FEF791E"/>
     <w:multiLevelType w:val="hybridMultilevel"/>
     <w:tmpl w:val="607AA9D4"/>
@@ -6646,7 +6838,7 @@
       </w:pPr>
     </w:lvl>
   </w:abstractNum>
-  <w:abstractNum w:abstractNumId="24" w15:restartNumberingAfterBreak="0">
+  <w:abstractNum w:abstractNumId="25" w15:restartNumberingAfterBreak="0">
     <w:nsid w:val="40FB19C1"/>
     <w:multiLevelType w:val="hybridMultilevel"/>
     <w:tmpl w:val="B1DE3ADE"/>
@@ -6735,7 +6927,7 @@
       </w:pPr>
     </w:lvl>
   </w:abstractNum>
-  <w:abstractNum w:abstractNumId="25" w15:restartNumberingAfterBreak="0">
+  <w:abstractNum w:abstractNumId="26" w15:restartNumberingAfterBreak="0">
     <w:nsid w:val="45F50F04"/>
     <w:multiLevelType w:val="hybridMultilevel"/>
     <w:tmpl w:val="A3C8C412"/>
@@ -6848,7 +7040,7 @@
       </w:rPr>
     </w:lvl>
   </w:abstractNum>
-  <w:abstractNum w:abstractNumId="26" w15:restartNumberingAfterBreak="0">
+  <w:abstractNum w:abstractNumId="27" w15:restartNumberingAfterBreak="0">
     <w:nsid w:val="4A5A1099"/>
     <w:multiLevelType w:val="multilevel"/>
     <w:tmpl w:val="4268E1E0"/>
@@ -6935,7 +7127,7 @@
       </w:pPr>
     </w:lvl>
   </w:abstractNum>
-  <w:abstractNum w:abstractNumId="27" w15:restartNumberingAfterBreak="0">
+  <w:abstractNum w:abstractNumId="28" w15:restartNumberingAfterBreak="0">
     <w:nsid w:val="50700FB8"/>
     <w:multiLevelType w:val="hybridMultilevel"/>
     <w:tmpl w:val="7EBC96AA"/>
@@ -7021,7 +7213,7 @@
       </w:pPr>
     </w:lvl>
   </w:abstractNum>
-  <w:abstractNum w:abstractNumId="28" w15:restartNumberingAfterBreak="0">
+  <w:abstractNum w:abstractNumId="29" w15:restartNumberingAfterBreak="0">
     <w:nsid w:val="54B27D0C"/>
     <w:multiLevelType w:val="multilevel"/>
     <w:tmpl w:val="0409001D"/>
@@ -7107,7 +7299,7 @@
       </w:pPr>
     </w:lvl>
   </w:abstractNum>
-  <w:abstractNum w:abstractNumId="29" w15:restartNumberingAfterBreak="0">
+  <w:abstractNum w:abstractNumId="30" w15:restartNumberingAfterBreak="0">
     <w:nsid w:val="55DC1550"/>
     <w:multiLevelType w:val="hybridMultilevel"/>
     <w:tmpl w:val="C1B26A96"/>
@@ -7220,7 +7412,7 @@
       </w:rPr>
     </w:lvl>
   </w:abstractNum>
-  <w:abstractNum w:abstractNumId="30" w15:restartNumberingAfterBreak="0">
+  <w:abstractNum w:abstractNumId="31" w15:restartNumberingAfterBreak="0">
     <w:nsid w:val="57F93007"/>
     <w:multiLevelType w:val="hybridMultilevel"/>
     <w:tmpl w:val="05EEF416"/>
@@ -7309,7 +7501,7 @@
       </w:pPr>
     </w:lvl>
   </w:abstractNum>
-  <w:abstractNum w:abstractNumId="31" w15:restartNumberingAfterBreak="0">
+  <w:abstractNum w:abstractNumId="32" w15:restartNumberingAfterBreak="0">
     <w:nsid w:val="58E80EBC"/>
     <w:multiLevelType w:val="hybridMultilevel"/>
     <w:tmpl w:val="19842964"/>
@@ -7398,7 +7590,7 @@
       </w:pPr>
     </w:lvl>
   </w:abstractNum>
-  <w:abstractNum w:abstractNumId="32" w15:restartNumberingAfterBreak="0">
+  <w:abstractNum w:abstractNumId="33" w15:restartNumberingAfterBreak="0">
     <w:nsid w:val="66202CAA"/>
     <w:multiLevelType w:val="hybridMultilevel"/>
     <w:tmpl w:val="E31C6B04"/>
@@ -7487,7 +7679,7 @@
       </w:pPr>
     </w:lvl>
   </w:abstractNum>
-  <w:abstractNum w:abstractNumId="33" w15:restartNumberingAfterBreak="0">
+  <w:abstractNum w:abstractNumId="34" w15:restartNumberingAfterBreak="0">
     <w:nsid w:val="6D702056"/>
     <w:multiLevelType w:val="multilevel"/>
     <w:tmpl w:val="04090023"/>
@@ -7574,7 +7766,93 @@
       </w:pPr>
     </w:lvl>
   </w:abstractNum>
-  <w:abstractNum w:abstractNumId="34" w15:restartNumberingAfterBreak="0">
+  <w:abstractNum w:abstractNumId="35" w15:restartNumberingAfterBreak="0">
+    <w:nsid w:val="6F765C39"/>
+    <w:multiLevelType w:val="hybridMultilevel"/>
+    <w:tmpl w:val="713ED17A"/>
+    <w:lvl w:ilvl="0" w:tplc="0409000F">
+      <w:start w:val="1"/>
+      <w:numFmt w:val="decimal"/>
+      <w:lvlText w:val="%1."/>
+      <w:lvlJc w:val="left"/>
+      <w:pPr>
+        <w:ind w:left="1440" w:hanging="360"/>
+      </w:pPr>
+    </w:lvl>
+    <w:lvl w:ilvl="1" w:tplc="04090019" w:tentative="1">
+      <w:start w:val="1"/>
+      <w:numFmt w:val="lowerLetter"/>
+      <w:lvlText w:val="%2."/>
+      <w:lvlJc w:val="left"/>
+      <w:pPr>
+        <w:ind w:left="2160" w:hanging="360"/>
+      </w:pPr>
+    </w:lvl>
+    <w:lvl w:ilvl="2" w:tplc="0409001B" w:tentative="1">
+      <w:start w:val="1"/>
+      <w:numFmt w:val="lowerRoman"/>
+      <w:lvlText w:val="%3."/>
+      <w:lvlJc w:val="right"/>
+      <w:pPr>
+        <w:ind w:left="2880" w:hanging="180"/>
+      </w:pPr>
+    </w:lvl>
+    <w:lvl w:ilvl="3" w:tplc="0409000F" w:tentative="1">
+      <w:start w:val="1"/>
+      <w:numFmt w:val="decimal"/>
+      <w:lvlText w:val="%4."/>
+      <w:lvlJc w:val="left"/>
+      <w:pPr>
+        <w:ind w:left="3600" w:hanging="360"/>
+      </w:pPr>
+    </w:lvl>
+    <w:lvl w:ilvl="4" w:tplc="04090019" w:tentative="1">
+      <w:start w:val="1"/>
+      <w:numFmt w:val="lowerLetter"/>
+      <w:lvlText w:val="%5."/>
+      <w:lvlJc w:val="left"/>
+      <w:pPr>
+        <w:ind w:left="4320" w:hanging="360"/>
+      </w:pPr>
+    </w:lvl>
+    <w:lvl w:ilvl="5" w:tplc="0409001B" w:tentative="1">
+      <w:start w:val="1"/>
+      <w:numFmt w:val="lowerRoman"/>
+      <w:lvlText w:val="%6."/>
+      <w:lvlJc w:val="right"/>
+      <w:pPr>
+        <w:ind w:left="5040" w:hanging="180"/>
+      </w:pPr>
+    </w:lvl>
+    <w:lvl w:ilvl="6" w:tplc="0409000F" w:tentative="1">
+      <w:start w:val="1"/>
+      <w:numFmt w:val="decimal"/>
+      <w:lvlText w:val="%7."/>
+      <w:lvlJc w:val="left"/>
+      <w:pPr>
+        <w:ind w:left="5760" w:hanging="360"/>
+      </w:pPr>
+    </w:lvl>
+    <w:lvl w:ilvl="7" w:tplc="04090019" w:tentative="1">
+      <w:start w:val="1"/>
+      <w:numFmt w:val="lowerLetter"/>
+      <w:lvlText w:val="%8."/>
+      <w:lvlJc w:val="left"/>
+      <w:pPr>
+        <w:ind w:left="6480" w:hanging="360"/>
+      </w:pPr>
+    </w:lvl>
+    <w:lvl w:ilvl="8" w:tplc="0409001B" w:tentative="1">
+      <w:start w:val="1"/>
+      <w:numFmt w:val="lowerRoman"/>
+      <w:lvlText w:val="%9."/>
+      <w:lvlJc w:val="right"/>
+      <w:pPr>
+        <w:ind w:left="7200" w:hanging="180"/>
+      </w:pPr>
+    </w:lvl>
+  </w:abstractNum>
+  <w:abstractNum w:abstractNumId="36" w15:restartNumberingAfterBreak="0">
     <w:nsid w:val="7273740B"/>
     <w:multiLevelType w:val="multilevel"/>
     <w:tmpl w:val="0409001F"/>
@@ -7660,7 +7938,7 @@
       </w:pPr>
     </w:lvl>
   </w:abstractNum>
-  <w:abstractNum w:abstractNumId="35" w15:restartNumberingAfterBreak="0">
+  <w:abstractNum w:abstractNumId="37" w15:restartNumberingAfterBreak="0">
     <w:nsid w:val="73677582"/>
     <w:multiLevelType w:val="hybridMultilevel"/>
     <w:tmpl w:val="BC9EA742"/>
@@ -7749,7 +8027,7 @@
       </w:pPr>
     </w:lvl>
   </w:abstractNum>
-  <w:abstractNum w:abstractNumId="36" w15:restartNumberingAfterBreak="0">
+  <w:abstractNum w:abstractNumId="38" w15:restartNumberingAfterBreak="0">
     <w:nsid w:val="75A45ABC"/>
     <w:multiLevelType w:val="hybridMultilevel"/>
     <w:tmpl w:val="3D1004BC"/>
@@ -7835,7 +8113,7 @@
       </w:pPr>
     </w:lvl>
   </w:abstractNum>
-  <w:abstractNum w:abstractNumId="37" w15:restartNumberingAfterBreak="0">
+  <w:abstractNum w:abstractNumId="39" w15:restartNumberingAfterBreak="0">
     <w:nsid w:val="78E4145D"/>
     <w:multiLevelType w:val="hybridMultilevel"/>
     <w:tmpl w:val="7F80F2D4"/>
@@ -7924,7 +8202,7 @@
       </w:pPr>
     </w:lvl>
   </w:abstractNum>
-  <w:abstractNum w:abstractNumId="38" w15:restartNumberingAfterBreak="0">
+  <w:abstractNum w:abstractNumId="40" w15:restartNumberingAfterBreak="0">
     <w:nsid w:val="7F117559"/>
     <w:multiLevelType w:val="hybridMultilevel"/>
     <w:tmpl w:val="63C86556"/>
@@ -8050,16 +8328,16 @@
     </w:lvlOverride>
   </w:num>
   <w:num w:numId="12">
-    <w:abstractNumId w:val="34"/>
+    <w:abstractNumId w:val="36"/>
   </w:num>
   <w:num w:numId="13">
-    <w:abstractNumId w:val="28"/>
+    <w:abstractNumId w:val="29"/>
   </w:num>
   <w:num w:numId="14">
-    <w:abstractNumId w:val="26"/>
+    <w:abstractNumId w:val="27"/>
   </w:num>
   <w:num w:numId="15">
-    <w:abstractNumId w:val="33"/>
+    <w:abstractNumId w:val="34"/>
   </w:num>
   <w:num w:numId="16">
     <w:abstractNumId w:val="15"/>
@@ -8071,40 +8349,40 @@
     <w:abstractNumId w:val="17"/>
   </w:num>
   <w:num w:numId="19">
-    <w:abstractNumId w:val="27"/>
+    <w:abstractNumId w:val="28"/>
   </w:num>
   <w:num w:numId="20">
     <w:abstractNumId w:val="21"/>
   </w:num>
   <w:num w:numId="21">
-    <w:abstractNumId w:val="23"/>
+    <w:abstractNumId w:val="24"/>
   </w:num>
   <w:num w:numId="22">
     <w:abstractNumId w:val="18"/>
   </w:num>
   <w:num w:numId="23">
-    <w:abstractNumId w:val="32"/>
+    <w:abstractNumId w:val="33"/>
   </w:num>
   <w:num w:numId="24">
-    <w:abstractNumId w:val="38"/>
+    <w:abstractNumId w:val="40"/>
   </w:num>
   <w:num w:numId="25">
-    <w:abstractNumId w:val="37"/>
+    <w:abstractNumId w:val="39"/>
   </w:num>
   <w:num w:numId="26">
-    <w:abstractNumId w:val="31"/>
+    <w:abstractNumId w:val="32"/>
   </w:num>
   <w:num w:numId="27">
     <w:abstractNumId w:val="14"/>
   </w:num>
   <w:num w:numId="28">
-    <w:abstractNumId w:val="35"/>
+    <w:abstractNumId w:val="37"/>
   </w:num>
   <w:num w:numId="29">
-    <w:abstractNumId w:val="24"/>
+    <w:abstractNumId w:val="25"/>
   </w:num>
   <w:num w:numId="30">
-    <w:abstractNumId w:val="30"/>
+    <w:abstractNumId w:val="31"/>
   </w:num>
   <w:num w:numId="31">
     <w:abstractNumId w:val="12"/>
@@ -8125,16 +8403,22 @@
     <w:abstractNumId w:val="10"/>
   </w:num>
   <w:num w:numId="37">
-    <w:abstractNumId w:val="25"/>
+    <w:abstractNumId w:val="26"/>
   </w:num>
   <w:num w:numId="38">
-    <w:abstractNumId w:val="29"/>
+    <w:abstractNumId w:val="30"/>
   </w:num>
   <w:num w:numId="39">
     <w:abstractNumId w:val="13"/>
   </w:num>
   <w:num w:numId="40">
-    <w:abstractNumId w:val="36"/>
+    <w:abstractNumId w:val="38"/>
+  </w:num>
+  <w:num w:numId="41">
+    <w:abstractNumId w:val="35"/>
+  </w:num>
+  <w:num w:numId="42">
+    <w:abstractNumId w:val="23"/>
   </w:num>
 </w:numbering>
 </file>
@@ -10980,8 +11264,8 @@
     <w:rsid w:val="005008B0"/>
     <w:rsid w:val="00575BA2"/>
     <w:rsid w:val="005B2ABC"/>
+    <w:rsid w:val="00787682"/>
     <w:rsid w:val="007B62A9"/>
-    <w:rsid w:val="007D7C9D"/>
     <w:rsid w:val="008B475A"/>
     <w:rsid w:val="00951232"/>
     <w:rsid w:val="00A11173"/>

</xml_diff>